<commit_message>
timeline and deliverables part changed
</commit_message>
<xml_diff>
--- a/Documentation/Proposal.docx
+++ b/Documentation/Proposal.docx
@@ -1,6 +1,6 @@
 
 <file path=word/document.xml><?xml version="1.0" encoding="utf-8"?>
-<w:document xmlns:wpc="http://schemas.microsoft.com/office/word/2010/wordprocessingCanvas" xmlns:mc="http://schemas.openxmlformats.org/markup-compatibility/2006" xmlns:o="urn:schemas-microsoft-com:office:office" xmlns:r="http://schemas.openxmlformats.org/officeDocument/2006/relationships" xmlns:m="http://schemas.openxmlformats.org/officeDocument/2006/math" xmlns:v="urn:schemas-microsoft-com:vml" xmlns:wp14="http://schemas.microsoft.com/office/word/2010/wordprocessingDrawing" xmlns:wp="http://schemas.openxmlformats.org/drawingml/2006/wordprocessingDrawing" xmlns:w10="urn:schemas-microsoft-com:office:word" xmlns:w="http://schemas.openxmlformats.org/wordprocessingml/2006/main" xmlns:w14="http://schemas.microsoft.com/office/word/2010/wordml" xmlns:w15="http://schemas.microsoft.com/office/word/2012/wordml" xmlns:wpg="http://schemas.microsoft.com/office/word/2010/wordprocessingGroup" xmlns:wpi="http://schemas.microsoft.com/office/word/2010/wordprocessingInk" xmlns:wne="http://schemas.microsoft.com/office/word/2006/wordml" xmlns:wps="http://schemas.microsoft.com/office/word/2010/wordprocessingShape" mc:Ignorable="w14 w15 wp14">
+<w:document xmlns:ve="http://schemas.openxmlformats.org/markup-compatibility/2006" xmlns:o="urn:schemas-microsoft-com:office:office" xmlns:r="http://schemas.openxmlformats.org/officeDocument/2006/relationships" xmlns:m="http://schemas.openxmlformats.org/officeDocument/2006/math" xmlns:v="urn:schemas-microsoft-com:vml" xmlns:wp="http://schemas.openxmlformats.org/drawingml/2006/wordprocessingDrawing" xmlns:w10="urn:schemas-microsoft-com:office:word" xmlns:w="http://schemas.openxmlformats.org/wordprocessingml/2006/main" xmlns:wne="http://schemas.microsoft.com/office/word/2006/wordml">
   <w:body>
     <w:p>
       <w:pPr>
@@ -403,7 +403,6 @@
           <w:docPartUnique/>
         </w:docPartObj>
       </w:sdtPr>
-      <w:sdtEndPr/>
       <w:sdtContent>
         <w:p>
           <w:pPr>
@@ -2013,7 +2012,16 @@
           <w:sz w:val="24"/>
           <w:szCs w:val="24"/>
         </w:rPr>
-        <w:t>7 weeks</w:t>
+        <w:t>6</w:t>
+      </w:r>
+      <w:r>
+        <w:rPr>
+          <w:rFonts w:ascii="Times New Roman" w:eastAsia="Times New Roman" w:hAnsi="Times New Roman" w:cs="Times New Roman"/>
+          <w:b/>
+          <w:sz w:val="24"/>
+          <w:szCs w:val="24"/>
+        </w:rPr>
+        <w:t xml:space="preserve"> weeks</w:t>
       </w:r>
       <w:r>
         <w:rPr>
@@ -2153,7 +2161,7 @@
           <w:insideV w:val="single" w:sz="4" w:space="0" w:color="000000"/>
         </w:tblBorders>
         <w:tblLayout w:type="fixed"/>
-        <w:tblLook w:val="0400" w:firstRow="0" w:lastRow="0" w:firstColumn="0" w:lastColumn="0" w:noHBand="0" w:noVBand="1"/>
+        <w:tblLook w:val="0400"/>
       </w:tblPr>
       <w:tblGrid>
         <w:gridCol w:w="721"/>
@@ -2396,25 +2404,7 @@
                 <w:sz w:val="24"/>
                 <w:szCs w:val="24"/>
               </w:rPr>
-              <w:t xml:space="preserve">    </w:t>
-            </w:r>
-            <w:proofErr w:type="spellStart"/>
-            <w:r>
-              <w:rPr>
-                <w:rFonts w:ascii="Times New Roman" w:eastAsia="Times New Roman" w:hAnsi="Times New Roman" w:cs="Times New Roman"/>
-                <w:sz w:val="24"/>
-                <w:szCs w:val="24"/>
-              </w:rPr>
-              <w:t>i</w:t>
-            </w:r>
-            <w:proofErr w:type="spellEnd"/>
-            <w:r>
-              <w:rPr>
-                <w:rFonts w:ascii="Times New Roman" w:eastAsia="Times New Roman" w:hAnsi="Times New Roman" w:cs="Times New Roman"/>
-                <w:sz w:val="24"/>
-                <w:szCs w:val="24"/>
-              </w:rPr>
-              <w:t>) System architecture design</w:t>
+              <w:t>i) System architecture design</w:t>
             </w:r>
           </w:p>
           <w:p>
@@ -2486,6 +2476,7 @@
           <w:tcPr>
             <w:tcW w:w="1298" w:type="dxa"/>
             <w:vMerge w:val="restart"/>
+            <w:vAlign w:val="center"/>
           </w:tcPr>
           <w:p>
             <w:pPr>
@@ -2498,12 +2489,32 @@
                 <w:between w:val="nil"/>
               </w:pBdr>
               <w:spacing w:line="276" w:lineRule="auto"/>
-              <w:rPr>
-                <w:rFonts w:ascii="Times New Roman" w:eastAsia="Times New Roman" w:hAnsi="Times New Roman" w:cs="Times New Roman"/>
-                <w:sz w:val="24"/>
-                <w:szCs w:val="24"/>
-              </w:rPr>
-            </w:pPr>
+              <w:jc w:val="center"/>
+              <w:rPr>
+                <w:rFonts w:ascii="Times New Roman" w:eastAsia="Times New Roman" w:hAnsi="Times New Roman" w:cs="Times New Roman"/>
+                <w:b/>
+                <w:sz w:val="24"/>
+                <w:szCs w:val="24"/>
+              </w:rPr>
+            </w:pPr>
+            <w:r>
+              <w:rPr>
+                <w:rFonts w:ascii="Times New Roman" w:eastAsia="Times New Roman" w:hAnsi="Times New Roman" w:cs="Times New Roman"/>
+                <w:b/>
+                <w:sz w:val="24"/>
+                <w:szCs w:val="24"/>
+              </w:rPr>
+              <w:t>6 week</w:t>
+            </w:r>
+            <w:r>
+              <w:rPr>
+                <w:rFonts w:ascii="Times New Roman" w:eastAsia="Times New Roman" w:hAnsi="Times New Roman" w:cs="Times New Roman"/>
+                <w:b/>
+                <w:sz w:val="24"/>
+                <w:szCs w:val="24"/>
+              </w:rPr>
+              <w:t>s</w:t>
+            </w:r>
           </w:p>
         </w:tc>
       </w:tr>
@@ -2998,14 +3009,6 @@
           <w:szCs w:val="24"/>
         </w:rPr>
       </w:pPr>
-      <w:r>
-        <w:rPr>
-          <w:rFonts w:ascii="Times New Roman" w:eastAsia="Times New Roman" w:hAnsi="Times New Roman" w:cs="Times New Roman"/>
-          <w:sz w:val="24"/>
-          <w:szCs w:val="24"/>
-        </w:rPr>
-        <w:t xml:space="preserve">       </w:t>
-      </w:r>
     </w:p>
     <w:p>
       <w:pPr>
@@ -4117,7 +4120,7 @@
           <w:insideV w:val="single" w:sz="4" w:space="0" w:color="000000"/>
         </w:tblBorders>
         <w:tblLayout w:type="fixed"/>
-        <w:tblLook w:val="0400" w:firstRow="0" w:lastRow="0" w:firstColumn="0" w:lastColumn="0" w:noHBand="0" w:noVBand="1"/>
+        <w:tblLook w:val="0400"/>
       </w:tblPr>
       <w:tblGrid>
         <w:gridCol w:w="567"/>
@@ -4487,14 +4490,6 @@
                 <w:sz w:val="24"/>
                 <w:szCs w:val="24"/>
               </w:rPr>
-              <w:t xml:space="preserve">                       </w:t>
-            </w:r>
-            <w:r>
-              <w:rPr>
-                <w:rFonts w:ascii="Times New Roman" w:eastAsia="Times New Roman" w:hAnsi="Times New Roman" w:cs="Times New Roman"/>
-                <w:sz w:val="24"/>
-                <w:szCs w:val="24"/>
-              </w:rPr>
               <w:t>40,000.00</w:t>
             </w:r>
           </w:p>
@@ -4680,14 +4675,6 @@
                 <w:sz w:val="24"/>
                 <w:szCs w:val="24"/>
               </w:rPr>
-              <w:t xml:space="preserve">                       </w:t>
-            </w:r>
-            <w:r>
-              <w:rPr>
-                <w:rFonts w:ascii="Times New Roman" w:eastAsia="Times New Roman" w:hAnsi="Times New Roman" w:cs="Times New Roman"/>
-                <w:sz w:val="24"/>
-                <w:szCs w:val="24"/>
-              </w:rPr>
               <w:t>50,000.00</w:t>
             </w:r>
           </w:p>
@@ -4873,14 +4860,6 @@
                 <w:sz w:val="24"/>
                 <w:szCs w:val="24"/>
               </w:rPr>
-              <w:t xml:space="preserve">                       </w:t>
-            </w:r>
-            <w:r>
-              <w:rPr>
-                <w:rFonts w:ascii="Times New Roman" w:eastAsia="Times New Roman" w:hAnsi="Times New Roman" w:cs="Times New Roman"/>
-                <w:sz w:val="24"/>
-                <w:szCs w:val="24"/>
-              </w:rPr>
               <w:t>50,000.00</w:t>
             </w:r>
           </w:p>
@@ -5067,14 +5046,6 @@
                 <w:sz w:val="24"/>
                 <w:szCs w:val="24"/>
               </w:rPr>
-              <w:t xml:space="preserve">                </w:t>
-            </w:r>
-            <w:r>
-              <w:rPr>
-                <w:rFonts w:ascii="Times New Roman" w:eastAsia="Times New Roman" w:hAnsi="Times New Roman" w:cs="Times New Roman"/>
-                <w:sz w:val="24"/>
-                <w:szCs w:val="24"/>
-              </w:rPr>
               <w:t>80,000.00</w:t>
             </w:r>
           </w:p>
@@ -5261,14 +5232,6 @@
                 <w:sz w:val="24"/>
                 <w:szCs w:val="24"/>
               </w:rPr>
-              <w:t xml:space="preserve">                </w:t>
-            </w:r>
-            <w:r>
-              <w:rPr>
-                <w:rFonts w:ascii="Times New Roman" w:eastAsia="Times New Roman" w:hAnsi="Times New Roman" w:cs="Times New Roman"/>
-                <w:sz w:val="24"/>
-                <w:szCs w:val="24"/>
-              </w:rPr>
               <w:t>20,000.00</w:t>
             </w:r>
           </w:p>
@@ -5455,14 +5418,6 @@
                 <w:sz w:val="24"/>
                 <w:szCs w:val="24"/>
               </w:rPr>
-              <w:t xml:space="preserve">                </w:t>
-            </w:r>
-            <w:r>
-              <w:rPr>
-                <w:rFonts w:ascii="Times New Roman" w:eastAsia="Times New Roman" w:hAnsi="Times New Roman" w:cs="Times New Roman"/>
-                <w:sz w:val="24"/>
-                <w:szCs w:val="24"/>
-              </w:rPr>
               <w:t>20,000.00</w:t>
             </w:r>
           </w:p>
@@ -5649,14 +5604,6 @@
                 <w:sz w:val="24"/>
                 <w:szCs w:val="24"/>
               </w:rPr>
-              <w:t xml:space="preserve">                </w:t>
-            </w:r>
-            <w:r>
-              <w:rPr>
-                <w:rFonts w:ascii="Times New Roman" w:eastAsia="Times New Roman" w:hAnsi="Times New Roman" w:cs="Times New Roman"/>
-                <w:sz w:val="24"/>
-                <w:szCs w:val="24"/>
-              </w:rPr>
               <w:t>10,000.00</w:t>
             </w:r>
           </w:p>
@@ -5898,7 +5845,7 @@
           <w:insideV w:val="single" w:sz="4" w:space="0" w:color="000000"/>
         </w:tblBorders>
         <w:tblLayout w:type="fixed"/>
-        <w:tblLook w:val="0400" w:firstRow="0" w:lastRow="0" w:firstColumn="0" w:lastColumn="0" w:noHBand="0" w:noVBand="1"/>
+        <w:tblLook w:val="0400"/>
       </w:tblPr>
       <w:tblGrid>
         <w:gridCol w:w="840"/>
@@ -6274,8 +6221,8 @@
 </file>
 
 <file path=word/endnotes.xml><?xml version="1.0" encoding="utf-8"?>
-<w:endnotes xmlns:wpc="http://schemas.microsoft.com/office/word/2010/wordprocessingCanvas" xmlns:mc="http://schemas.openxmlformats.org/markup-compatibility/2006" xmlns:o="urn:schemas-microsoft-com:office:office" xmlns:r="http://schemas.openxmlformats.org/officeDocument/2006/relationships" xmlns:m="http://schemas.openxmlformats.org/officeDocument/2006/math" xmlns:v="urn:schemas-microsoft-com:vml" xmlns:wp14="http://schemas.microsoft.com/office/word/2010/wordprocessingDrawing" xmlns:wp="http://schemas.openxmlformats.org/drawingml/2006/wordprocessingDrawing" xmlns:w10="urn:schemas-microsoft-com:office:word" xmlns:w="http://schemas.openxmlformats.org/wordprocessingml/2006/main" xmlns:w14="http://schemas.microsoft.com/office/word/2010/wordml" xmlns:w15="http://schemas.microsoft.com/office/word/2012/wordml" xmlns:wpg="http://schemas.microsoft.com/office/word/2010/wordprocessingGroup" xmlns:wpi="http://schemas.microsoft.com/office/word/2010/wordprocessingInk" xmlns:wne="http://schemas.microsoft.com/office/word/2006/wordml" xmlns:wps="http://schemas.microsoft.com/office/word/2010/wordprocessingShape" mc:Ignorable="w14 w15 wp14">
-  <w:endnote w:type="separator" w:id="-1">
+<w:endnotes xmlns:ve="http://schemas.openxmlformats.org/markup-compatibility/2006" xmlns:o="urn:schemas-microsoft-com:office:office" xmlns:r="http://schemas.openxmlformats.org/officeDocument/2006/relationships" xmlns:m="http://schemas.openxmlformats.org/officeDocument/2006/math" xmlns:v="urn:schemas-microsoft-com:vml" xmlns:wp="http://schemas.openxmlformats.org/drawingml/2006/wordprocessingDrawing" xmlns:w10="urn:schemas-microsoft-com:office:word" xmlns:w="http://schemas.openxmlformats.org/wordprocessingml/2006/main" xmlns:wne="http://schemas.microsoft.com/office/word/2006/wordml">
+  <w:endnote w:type="separator" w:id="0">
     <w:p>
       <w:pPr>
         <w:spacing w:line="240" w:lineRule="auto"/>
@@ -6285,7 +6232,7 @@
       </w:r>
     </w:p>
   </w:endnote>
-  <w:endnote w:type="continuationSeparator" w:id="0">
+  <w:endnote w:type="continuationSeparator" w:id="1">
     <w:p>
       <w:pPr>
         <w:spacing w:line="240" w:lineRule="auto"/>
@@ -6299,7 +6246,7 @@
 </file>
 
 <file path=word/footer1.xml><?xml version="1.0" encoding="utf-8"?>
-<w:ftr xmlns:wpc="http://schemas.microsoft.com/office/word/2010/wordprocessingCanvas" xmlns:mc="http://schemas.openxmlformats.org/markup-compatibility/2006" xmlns:o="urn:schemas-microsoft-com:office:office" xmlns:r="http://schemas.openxmlformats.org/officeDocument/2006/relationships" xmlns:m="http://schemas.openxmlformats.org/officeDocument/2006/math" xmlns:v="urn:schemas-microsoft-com:vml" xmlns:wp14="http://schemas.microsoft.com/office/word/2010/wordprocessingDrawing" xmlns:wp="http://schemas.openxmlformats.org/drawingml/2006/wordprocessingDrawing" xmlns:w10="urn:schemas-microsoft-com:office:word" xmlns:w="http://schemas.openxmlformats.org/wordprocessingml/2006/main" xmlns:w14="http://schemas.microsoft.com/office/word/2010/wordml" xmlns:w15="http://schemas.microsoft.com/office/word/2012/wordml" xmlns:wpg="http://schemas.microsoft.com/office/word/2010/wordprocessingGroup" xmlns:wpi="http://schemas.microsoft.com/office/word/2010/wordprocessingInk" xmlns:wne="http://schemas.microsoft.com/office/word/2006/wordml" xmlns:wps="http://schemas.microsoft.com/office/word/2010/wordprocessingShape" mc:Ignorable="w14 w15 wp14">
+<w:ftr xmlns:ve="http://schemas.openxmlformats.org/markup-compatibility/2006" xmlns:o="urn:schemas-microsoft-com:office:office" xmlns:r="http://schemas.openxmlformats.org/officeDocument/2006/relationships" xmlns:m="http://schemas.openxmlformats.org/officeDocument/2006/math" xmlns:v="urn:schemas-microsoft-com:vml" xmlns:wp="http://schemas.openxmlformats.org/drawingml/2006/wordprocessingDrawing" xmlns:w10="urn:schemas-microsoft-com:office:word" xmlns:w="http://schemas.openxmlformats.org/wordprocessingml/2006/main" xmlns:wne="http://schemas.microsoft.com/office/word/2006/wordml">
   <w:p>
     <w:pPr>
       <w:pBdr>
@@ -6342,7 +6289,7 @@
         <w:noProof/>
         <w:color w:val="000000"/>
       </w:rPr>
-      <w:t>7</w:t>
+      <w:t>2</w:t>
     </w:r>
     <w:r>
       <w:rPr>
@@ -6374,7 +6321,7 @@
 </file>
 
 <file path=word/footer2.xml><?xml version="1.0" encoding="utf-8"?>
-<w:ftr xmlns:wpc="http://schemas.microsoft.com/office/word/2010/wordprocessingCanvas" xmlns:mc="http://schemas.openxmlformats.org/markup-compatibility/2006" xmlns:o="urn:schemas-microsoft-com:office:office" xmlns:r="http://schemas.openxmlformats.org/officeDocument/2006/relationships" xmlns:m="http://schemas.openxmlformats.org/officeDocument/2006/math" xmlns:v="urn:schemas-microsoft-com:vml" xmlns:wp14="http://schemas.microsoft.com/office/word/2010/wordprocessingDrawing" xmlns:wp="http://schemas.openxmlformats.org/drawingml/2006/wordprocessingDrawing" xmlns:w10="urn:schemas-microsoft-com:office:word" xmlns:w="http://schemas.openxmlformats.org/wordprocessingml/2006/main" xmlns:w14="http://schemas.microsoft.com/office/word/2010/wordml" xmlns:w15="http://schemas.microsoft.com/office/word/2012/wordml" xmlns:wpg="http://schemas.microsoft.com/office/word/2010/wordprocessingGroup" xmlns:wpi="http://schemas.microsoft.com/office/word/2010/wordprocessingInk" xmlns:wne="http://schemas.microsoft.com/office/word/2006/wordml" xmlns:wps="http://schemas.microsoft.com/office/word/2010/wordprocessingShape" mc:Ignorable="w14 w15 wp14">
+<w:ftr xmlns:ve="http://schemas.openxmlformats.org/markup-compatibility/2006" xmlns:o="urn:schemas-microsoft-com:office:office" xmlns:r="http://schemas.openxmlformats.org/officeDocument/2006/relationships" xmlns:m="http://schemas.openxmlformats.org/officeDocument/2006/math" xmlns:v="urn:schemas-microsoft-com:vml" xmlns:wp="http://schemas.openxmlformats.org/drawingml/2006/wordprocessingDrawing" xmlns:w10="urn:schemas-microsoft-com:office:word" xmlns:w="http://schemas.openxmlformats.org/wordprocessingml/2006/main" xmlns:wne="http://schemas.microsoft.com/office/word/2006/wordml">
   <w:p>
     <w:pPr>
       <w:pBdr>
@@ -6418,8 +6365,8 @@
 </file>
 
 <file path=word/footnotes.xml><?xml version="1.0" encoding="utf-8"?>
-<w:footnotes xmlns:wpc="http://schemas.microsoft.com/office/word/2010/wordprocessingCanvas" xmlns:mc="http://schemas.openxmlformats.org/markup-compatibility/2006" xmlns:o="urn:schemas-microsoft-com:office:office" xmlns:r="http://schemas.openxmlformats.org/officeDocument/2006/relationships" xmlns:m="http://schemas.openxmlformats.org/officeDocument/2006/math" xmlns:v="urn:schemas-microsoft-com:vml" xmlns:wp14="http://schemas.microsoft.com/office/word/2010/wordprocessingDrawing" xmlns:wp="http://schemas.openxmlformats.org/drawingml/2006/wordprocessingDrawing" xmlns:w10="urn:schemas-microsoft-com:office:word" xmlns:w="http://schemas.openxmlformats.org/wordprocessingml/2006/main" xmlns:w14="http://schemas.microsoft.com/office/word/2010/wordml" xmlns:w15="http://schemas.microsoft.com/office/word/2012/wordml" xmlns:wpg="http://schemas.microsoft.com/office/word/2010/wordprocessingGroup" xmlns:wpi="http://schemas.microsoft.com/office/word/2010/wordprocessingInk" xmlns:wne="http://schemas.microsoft.com/office/word/2006/wordml" xmlns:wps="http://schemas.microsoft.com/office/word/2010/wordprocessingShape" mc:Ignorable="w14 w15 wp14">
-  <w:footnote w:type="separator" w:id="-1">
+<w:footnotes xmlns:ve="http://schemas.openxmlformats.org/markup-compatibility/2006" xmlns:o="urn:schemas-microsoft-com:office:office" xmlns:r="http://schemas.openxmlformats.org/officeDocument/2006/relationships" xmlns:m="http://schemas.openxmlformats.org/officeDocument/2006/math" xmlns:v="urn:schemas-microsoft-com:vml" xmlns:wp="http://schemas.openxmlformats.org/drawingml/2006/wordprocessingDrawing" xmlns:w10="urn:schemas-microsoft-com:office:word" xmlns:w="http://schemas.openxmlformats.org/wordprocessingml/2006/main" xmlns:wne="http://schemas.microsoft.com/office/word/2006/wordml">
+  <w:footnote w:type="separator" w:id="0">
     <w:p>
       <w:pPr>
         <w:spacing w:line="240" w:lineRule="auto"/>
@@ -6429,7 +6376,7 @@
       </w:r>
     </w:p>
   </w:footnote>
-  <w:footnote w:type="continuationSeparator" w:id="0">
+  <w:footnote w:type="continuationSeparator" w:id="1">
     <w:p>
       <w:pPr>
         <w:spacing w:line="240" w:lineRule="auto"/>
@@ -6443,7 +6390,7 @@
 </file>
 
 <file path=word/numbering.xml><?xml version="1.0" encoding="utf-8"?>
-<w:numbering xmlns:wpc="http://schemas.microsoft.com/office/word/2010/wordprocessingCanvas" xmlns:mc="http://schemas.openxmlformats.org/markup-compatibility/2006" xmlns:o="urn:schemas-microsoft-com:office:office" xmlns:r="http://schemas.openxmlformats.org/officeDocument/2006/relationships" xmlns:m="http://schemas.openxmlformats.org/officeDocument/2006/math" xmlns:v="urn:schemas-microsoft-com:vml" xmlns:wp14="http://schemas.microsoft.com/office/word/2010/wordprocessingDrawing" xmlns:wp="http://schemas.openxmlformats.org/drawingml/2006/wordprocessingDrawing" xmlns:w10="urn:schemas-microsoft-com:office:word" xmlns:w="http://schemas.openxmlformats.org/wordprocessingml/2006/main" xmlns:w14="http://schemas.microsoft.com/office/word/2010/wordml" xmlns:w15="http://schemas.microsoft.com/office/word/2012/wordml" xmlns:wpg="http://schemas.microsoft.com/office/word/2010/wordprocessingGroup" xmlns:wpi="http://schemas.microsoft.com/office/word/2010/wordprocessingInk" xmlns:wne="http://schemas.microsoft.com/office/word/2006/wordml" xmlns:wps="http://schemas.microsoft.com/office/word/2010/wordprocessingShape" mc:Ignorable="w14 w15 wp14">
+<w:numbering xmlns:ve="http://schemas.openxmlformats.org/markup-compatibility/2006" xmlns:o="urn:schemas-microsoft-com:office:office" xmlns:r="http://schemas.openxmlformats.org/officeDocument/2006/relationships" xmlns:m="http://schemas.openxmlformats.org/officeDocument/2006/math" xmlns:v="urn:schemas-microsoft-com:vml" xmlns:wp="http://schemas.openxmlformats.org/drawingml/2006/wordprocessingDrawing" xmlns:w10="urn:schemas-microsoft-com:office:word" xmlns:w="http://schemas.openxmlformats.org/wordprocessingml/2006/main" xmlns:wne="http://schemas.microsoft.com/office/word/2006/wordml">
   <w:abstractNum w:abstractNumId="0">
     <w:nsid w:val="1A642F4B"/>
     <w:multiLevelType w:val="multilevel"/>
@@ -7095,7 +7042,7 @@
 </file>
 
 <file path=word/styles.xml><?xml version="1.0" encoding="utf-8"?>
-<w:styles xmlns:mc="http://schemas.openxmlformats.org/markup-compatibility/2006" xmlns:r="http://schemas.openxmlformats.org/officeDocument/2006/relationships" xmlns:w="http://schemas.openxmlformats.org/wordprocessingml/2006/main" xmlns:w14="http://schemas.microsoft.com/office/word/2010/wordml" xmlns:w15="http://schemas.microsoft.com/office/word/2012/wordml" mc:Ignorable="w14 w15">
+<w:styles xmlns:r="http://schemas.openxmlformats.org/officeDocument/2006/relationships" xmlns:w="http://schemas.openxmlformats.org/wordprocessingml/2006/main">
   <w:docDefaults>
     <w:rPrDefault>
       <w:rPr>
@@ -7111,378 +7058,144 @@
       </w:pPr>
     </w:pPrDefault>
   </w:docDefaults>
-  <w:latentStyles w:defLockedState="0" w:defUIPriority="99" w:defSemiHidden="0" w:defUnhideWhenUsed="0" w:defQFormat="0" w:count="371">
-    <w:lsdException w:name="Normal" w:uiPriority="0" w:qFormat="1"/>
-    <w:lsdException w:name="heading 1" w:uiPriority="9" w:qFormat="1"/>
-    <w:lsdException w:name="heading 2" w:semiHidden="1" w:uiPriority="9" w:unhideWhenUsed="1" w:qFormat="1"/>
-    <w:lsdException w:name="heading 3" w:semiHidden="1" w:uiPriority="9" w:unhideWhenUsed="1" w:qFormat="1"/>
-    <w:lsdException w:name="heading 4" w:semiHidden="1" w:uiPriority="9" w:unhideWhenUsed="1" w:qFormat="1"/>
-    <w:lsdException w:name="heading 5" w:semiHidden="1" w:uiPriority="9" w:unhideWhenUsed="1" w:qFormat="1"/>
-    <w:lsdException w:name="heading 6" w:semiHidden="1" w:uiPriority="9" w:unhideWhenUsed="1" w:qFormat="1"/>
-    <w:lsdException w:name="heading 7" w:semiHidden="1" w:uiPriority="9" w:unhideWhenUsed="1" w:qFormat="1"/>
-    <w:lsdException w:name="heading 8" w:semiHidden="1" w:uiPriority="9" w:unhideWhenUsed="1" w:qFormat="1"/>
-    <w:lsdException w:name="heading 9" w:semiHidden="1" w:uiPriority="9" w:unhideWhenUsed="1" w:qFormat="1"/>
-    <w:lsdException w:name="index 1" w:semiHidden="1" w:unhideWhenUsed="1"/>
-    <w:lsdException w:name="index 2" w:semiHidden="1" w:unhideWhenUsed="1"/>
-    <w:lsdException w:name="index 3" w:semiHidden="1" w:unhideWhenUsed="1"/>
-    <w:lsdException w:name="index 4" w:semiHidden="1" w:unhideWhenUsed="1"/>
-    <w:lsdException w:name="index 5" w:semiHidden="1" w:unhideWhenUsed="1"/>
-    <w:lsdException w:name="index 6" w:semiHidden="1" w:unhideWhenUsed="1"/>
-    <w:lsdException w:name="index 7" w:semiHidden="1" w:unhideWhenUsed="1"/>
-    <w:lsdException w:name="index 8" w:semiHidden="1" w:unhideWhenUsed="1"/>
-    <w:lsdException w:name="index 9" w:semiHidden="1" w:unhideWhenUsed="1"/>
-    <w:lsdException w:name="toc 1" w:semiHidden="1" w:uiPriority="39" w:unhideWhenUsed="1"/>
-    <w:lsdException w:name="toc 2" w:semiHidden="1" w:uiPriority="39" w:unhideWhenUsed="1"/>
-    <w:lsdException w:name="toc 3" w:semiHidden="1" w:uiPriority="39" w:unhideWhenUsed="1"/>
-    <w:lsdException w:name="toc 4" w:semiHidden="1" w:uiPriority="39" w:unhideWhenUsed="1"/>
-    <w:lsdException w:name="toc 5" w:semiHidden="1" w:uiPriority="39" w:unhideWhenUsed="1"/>
-    <w:lsdException w:name="toc 6" w:semiHidden="1" w:uiPriority="39" w:unhideWhenUsed="1"/>
-    <w:lsdException w:name="toc 7" w:semiHidden="1" w:uiPriority="39" w:unhideWhenUsed="1"/>
-    <w:lsdException w:name="toc 8" w:semiHidden="1" w:uiPriority="39" w:unhideWhenUsed="1"/>
-    <w:lsdException w:name="toc 9" w:semiHidden="1" w:uiPriority="39" w:unhideWhenUsed="1"/>
-    <w:lsdException w:name="Normal Indent" w:semiHidden="1" w:unhideWhenUsed="1"/>
-    <w:lsdException w:name="footnote text" w:semiHidden="1" w:unhideWhenUsed="1"/>
-    <w:lsdException w:name="annotation text" w:semiHidden="1" w:unhideWhenUsed="1"/>
-    <w:lsdException w:name="header" w:semiHidden="1" w:unhideWhenUsed="1"/>
-    <w:lsdException w:name="footer" w:semiHidden="1" w:unhideWhenUsed="1"/>
-    <w:lsdException w:name="index heading" w:semiHidden="1" w:unhideWhenUsed="1"/>
-    <w:lsdException w:name="caption" w:semiHidden="1" w:uiPriority="35" w:unhideWhenUsed="1" w:qFormat="1"/>
-    <w:lsdException w:name="table of figures" w:semiHidden="1" w:unhideWhenUsed="1"/>
-    <w:lsdException w:name="envelope address" w:semiHidden="1" w:unhideWhenUsed="1"/>
-    <w:lsdException w:name="envelope return" w:semiHidden="1" w:unhideWhenUsed="1"/>
-    <w:lsdException w:name="footnote reference" w:semiHidden="1" w:unhideWhenUsed="1"/>
-    <w:lsdException w:name="annotation reference" w:semiHidden="1" w:unhideWhenUsed="1"/>
-    <w:lsdException w:name="line number" w:semiHidden="1" w:unhideWhenUsed="1"/>
-    <w:lsdException w:name="page number" w:semiHidden="1" w:unhideWhenUsed="1"/>
-    <w:lsdException w:name="endnote reference" w:semiHidden="1" w:unhideWhenUsed="1"/>
-    <w:lsdException w:name="endnote text" w:semiHidden="1" w:unhideWhenUsed="1"/>
-    <w:lsdException w:name="table of authorities" w:semiHidden="1" w:unhideWhenUsed="1"/>
-    <w:lsdException w:name="macro" w:semiHidden="1" w:unhideWhenUsed="1"/>
-    <w:lsdException w:name="toa heading" w:semiHidden="1" w:unhideWhenUsed="1"/>
-    <w:lsdException w:name="List" w:semiHidden="1" w:unhideWhenUsed="1"/>
-    <w:lsdException w:name="List Bullet" w:semiHidden="1" w:unhideWhenUsed="1"/>
-    <w:lsdException w:name="List Number" w:semiHidden="1" w:unhideWhenUsed="1"/>
-    <w:lsdException w:name="List 2" w:semiHidden="1" w:unhideWhenUsed="1"/>
-    <w:lsdException w:name="List 3" w:semiHidden="1" w:unhideWhenUsed="1"/>
-    <w:lsdException w:name="List 4" w:semiHidden="1" w:unhideWhenUsed="1"/>
-    <w:lsdException w:name="List 5" w:semiHidden="1" w:unhideWhenUsed="1"/>
-    <w:lsdException w:name="List Bullet 2" w:semiHidden="1" w:unhideWhenUsed="1"/>
-    <w:lsdException w:name="List Bullet 3" w:semiHidden="1" w:unhideWhenUsed="1"/>
-    <w:lsdException w:name="List Bullet 4" w:semiHidden="1" w:unhideWhenUsed="1"/>
-    <w:lsdException w:name="List Bullet 5" w:semiHidden="1" w:unhideWhenUsed="1"/>
-    <w:lsdException w:name="List Number 2" w:semiHidden="1" w:unhideWhenUsed="1"/>
-    <w:lsdException w:name="List Number 3" w:semiHidden="1" w:unhideWhenUsed="1"/>
-    <w:lsdException w:name="List Number 4" w:semiHidden="1" w:unhideWhenUsed="1"/>
-    <w:lsdException w:name="List Number 5" w:semiHidden="1" w:unhideWhenUsed="1"/>
-    <w:lsdException w:name="Title" w:uiPriority="10" w:qFormat="1"/>
-    <w:lsdException w:name="Closing" w:semiHidden="1" w:unhideWhenUsed="1"/>
-    <w:lsdException w:name="Signature" w:semiHidden="1" w:unhideWhenUsed="1"/>
-    <w:lsdException w:name="Default Paragraph Font" w:semiHidden="1" w:uiPriority="1" w:unhideWhenUsed="1"/>
-    <w:lsdException w:name="Body Text" w:semiHidden="1" w:unhideWhenUsed="1"/>
-    <w:lsdException w:name="Body Text Indent" w:semiHidden="1" w:unhideWhenUsed="1"/>
-    <w:lsdException w:name="List Continue" w:semiHidden="1" w:unhideWhenUsed="1"/>
-    <w:lsdException w:name="List Continue 2" w:semiHidden="1" w:unhideWhenUsed="1"/>
-    <w:lsdException w:name="List Continue 3" w:semiHidden="1" w:unhideWhenUsed="1"/>
-    <w:lsdException w:name="List Continue 4" w:semiHidden="1" w:unhideWhenUsed="1"/>
-    <w:lsdException w:name="List Continue 5" w:semiHidden="1" w:unhideWhenUsed="1"/>
-    <w:lsdException w:name="Message Header" w:semiHidden="1" w:unhideWhenUsed="1"/>
-    <w:lsdException w:name="Subtitle" w:uiPriority="11" w:qFormat="1"/>
-    <w:lsdException w:name="Salutation" w:semiHidden="1" w:unhideWhenUsed="1"/>
-    <w:lsdException w:name="Date" w:semiHidden="1" w:unhideWhenUsed="1"/>
-    <w:lsdException w:name="Body Text First Indent" w:semiHidden="1" w:unhideWhenUsed="1"/>
-    <w:lsdException w:name="Body Text First Indent 2" w:semiHidden="1" w:unhideWhenUsed="1"/>
-    <w:lsdException w:name="Note Heading" w:semiHidden="1" w:unhideWhenUsed="1"/>
-    <w:lsdException w:name="Body Text 2" w:semiHidden="1" w:unhideWhenUsed="1"/>
-    <w:lsdException w:name="Body Text 3" w:semiHidden="1" w:unhideWhenUsed="1"/>
-    <w:lsdException w:name="Body Text Indent 2" w:semiHidden="1" w:unhideWhenUsed="1"/>
-    <w:lsdException w:name="Body Text Indent 3" w:semiHidden="1" w:unhideWhenUsed="1"/>
-    <w:lsdException w:name="Block Text" w:semiHidden="1" w:unhideWhenUsed="1"/>
-    <w:lsdException w:name="Hyperlink" w:semiHidden="1" w:unhideWhenUsed="1"/>
-    <w:lsdException w:name="FollowedHyperlink" w:semiHidden="1" w:unhideWhenUsed="1"/>
-    <w:lsdException w:name="Strong" w:uiPriority="22" w:qFormat="1"/>
-    <w:lsdException w:name="Emphasis" w:uiPriority="20" w:qFormat="1"/>
-    <w:lsdException w:name="Document Map" w:semiHidden="1" w:unhideWhenUsed="1"/>
-    <w:lsdException w:name="Plain Text" w:semiHidden="1" w:unhideWhenUsed="1"/>
-    <w:lsdException w:name="E-mail Signature" w:semiHidden="1" w:unhideWhenUsed="1"/>
-    <w:lsdException w:name="HTML Top of Form" w:semiHidden="1" w:unhideWhenUsed="1"/>
-    <w:lsdException w:name="HTML Bottom of Form" w:semiHidden="1" w:unhideWhenUsed="1"/>
-    <w:lsdException w:name="Normal (Web)" w:semiHidden="1" w:unhideWhenUsed="1"/>
-    <w:lsdException w:name="HTML Acronym" w:semiHidden="1" w:unhideWhenUsed="1"/>
-    <w:lsdException w:name="HTML Address" w:semiHidden="1" w:unhideWhenUsed="1"/>
-    <w:lsdException w:name="HTML Cite" w:semiHidden="1" w:unhideWhenUsed="1"/>
-    <w:lsdException w:name="HTML Code" w:semiHidden="1" w:unhideWhenUsed="1"/>
-    <w:lsdException w:name="HTML Definition" w:semiHidden="1" w:unhideWhenUsed="1"/>
-    <w:lsdException w:name="HTML Keyboard" w:semiHidden="1" w:unhideWhenUsed="1"/>
-    <w:lsdException w:name="HTML Preformatted" w:semiHidden="1" w:unhideWhenUsed="1"/>
-    <w:lsdException w:name="HTML Sample" w:semiHidden="1" w:unhideWhenUsed="1"/>
-    <w:lsdException w:name="HTML Typewriter" w:semiHidden="1" w:unhideWhenUsed="1"/>
-    <w:lsdException w:name="HTML Variable" w:semiHidden="1" w:unhideWhenUsed="1"/>
-    <w:lsdException w:name="Normal Table" w:semiHidden="1" w:unhideWhenUsed="1"/>
-    <w:lsdException w:name="annotation subject" w:semiHidden="1" w:unhideWhenUsed="1"/>
-    <w:lsdException w:name="No List" w:semiHidden="1" w:unhideWhenUsed="1"/>
-    <w:lsdException w:name="Outline List 1" w:semiHidden="1" w:unhideWhenUsed="1"/>
-    <w:lsdException w:name="Outline List 2" w:semiHidden="1" w:unhideWhenUsed="1"/>
-    <w:lsdException w:name="Outline List 3" w:semiHidden="1" w:unhideWhenUsed="1"/>
-    <w:lsdException w:name="Table Simple 1" w:semiHidden="1" w:unhideWhenUsed="1"/>
-    <w:lsdException w:name="Table Simple 2" w:semiHidden="1" w:unhideWhenUsed="1"/>
-    <w:lsdException w:name="Table Simple 3" w:semiHidden="1" w:unhideWhenUsed="1"/>
-    <w:lsdException w:name="Table Classic 1" w:semiHidden="1" w:unhideWhenUsed="1"/>
-    <w:lsdException w:name="Table Classic 2" w:semiHidden="1" w:unhideWhenUsed="1"/>
-    <w:lsdException w:name="Table Classic 3" w:semiHidden="1" w:unhideWhenUsed="1"/>
-    <w:lsdException w:name="Table Classic 4" w:semiHidden="1" w:unhideWhenUsed="1"/>
-    <w:lsdException w:name="Table Colorful 1" w:semiHidden="1" w:unhideWhenUsed="1"/>
-    <w:lsdException w:name="Table Colorful 2" w:semiHidden="1" w:unhideWhenUsed="1"/>
-    <w:lsdException w:name="Table Colorful 3" w:semiHidden="1" w:unhideWhenUsed="1"/>
-    <w:lsdException w:name="Table Columns 1" w:semiHidden="1" w:unhideWhenUsed="1"/>
-    <w:lsdException w:name="Table Columns 2" w:semiHidden="1" w:unhideWhenUsed="1"/>
-    <w:lsdException w:name="Table Columns 3" w:semiHidden="1" w:unhideWhenUsed="1"/>
-    <w:lsdException w:name="Table Columns 4" w:semiHidden="1" w:unhideWhenUsed="1"/>
-    <w:lsdException w:name="Table Columns 5" w:semiHidden="1" w:unhideWhenUsed="1"/>
-    <w:lsdException w:name="Table Grid 1" w:semiHidden="1" w:unhideWhenUsed="1"/>
-    <w:lsdException w:name="Table Grid 2" w:semiHidden="1" w:unhideWhenUsed="1"/>
-    <w:lsdException w:name="Table Grid 3" w:semiHidden="1" w:unhideWhenUsed="1"/>
-    <w:lsdException w:name="Table Grid 4" w:semiHidden="1" w:unhideWhenUsed="1"/>
-    <w:lsdException w:name="Table Grid 5" w:semiHidden="1" w:unhideWhenUsed="1"/>
-    <w:lsdException w:name="Table Grid 6" w:semiHidden="1" w:unhideWhenUsed="1"/>
-    <w:lsdException w:name="Table Grid 7" w:semiHidden="1" w:unhideWhenUsed="1"/>
-    <w:lsdException w:name="Table Grid 8" w:semiHidden="1" w:unhideWhenUsed="1"/>
-    <w:lsdException w:name="Table List 1" w:semiHidden="1" w:unhideWhenUsed="1"/>
-    <w:lsdException w:name="Table List 2" w:semiHidden="1" w:unhideWhenUsed="1"/>
-    <w:lsdException w:name="Table List 3" w:semiHidden="1" w:unhideWhenUsed="1"/>
-    <w:lsdException w:name="Table List 4" w:semiHidden="1" w:unhideWhenUsed="1"/>
-    <w:lsdException w:name="Table List 5" w:semiHidden="1" w:unhideWhenUsed="1"/>
-    <w:lsdException w:name="Table List 6" w:semiHidden="1" w:unhideWhenUsed="1"/>
-    <w:lsdException w:name="Table List 7" w:semiHidden="1" w:unhideWhenUsed="1"/>
-    <w:lsdException w:name="Table List 8" w:semiHidden="1" w:unhideWhenUsed="1"/>
-    <w:lsdException w:name="Table 3D effects 1" w:semiHidden="1" w:unhideWhenUsed="1"/>
-    <w:lsdException w:name="Table 3D effects 2" w:semiHidden="1" w:unhideWhenUsed="1"/>
-    <w:lsdException w:name="Table 3D effects 3" w:semiHidden="1" w:unhideWhenUsed="1"/>
-    <w:lsdException w:name="Table Contemporary" w:semiHidden="1" w:unhideWhenUsed="1"/>
-    <w:lsdException w:name="Table Elegant" w:semiHidden="1" w:unhideWhenUsed="1"/>
-    <w:lsdException w:name="Table Professional" w:semiHidden="1" w:unhideWhenUsed="1"/>
-    <w:lsdException w:name="Table Subtle 1" w:semiHidden="1" w:unhideWhenUsed="1"/>
-    <w:lsdException w:name="Table Subtle 2" w:semiHidden="1" w:unhideWhenUsed="1"/>
-    <w:lsdException w:name="Table Web 1" w:semiHidden="1" w:unhideWhenUsed="1"/>
-    <w:lsdException w:name="Table Web 2" w:semiHidden="1" w:unhideWhenUsed="1"/>
-    <w:lsdException w:name="Table Web 3" w:semiHidden="1" w:unhideWhenUsed="1"/>
-    <w:lsdException w:name="Balloon Text" w:semiHidden="1" w:unhideWhenUsed="1"/>
-    <w:lsdException w:name="Table Grid" w:uiPriority="39"/>
-    <w:lsdException w:name="Table Theme" w:semiHidden="1" w:unhideWhenUsed="1"/>
-    <w:lsdException w:name="Placeholder Text" w:semiHidden="1"/>
-    <w:lsdException w:name="No Spacing" w:uiPriority="1" w:qFormat="1"/>
-    <w:lsdException w:name="Light Shading" w:uiPriority="60"/>
-    <w:lsdException w:name="Light List" w:uiPriority="61"/>
-    <w:lsdException w:name="Light Grid" w:uiPriority="62"/>
-    <w:lsdException w:name="Medium Shading 1" w:uiPriority="63"/>
-    <w:lsdException w:name="Medium Shading 2" w:uiPriority="64"/>
-    <w:lsdException w:name="Medium List 1" w:uiPriority="65"/>
-    <w:lsdException w:name="Medium List 2" w:uiPriority="66"/>
-    <w:lsdException w:name="Medium Grid 1" w:uiPriority="67"/>
-    <w:lsdException w:name="Medium Grid 2" w:uiPriority="68"/>
-    <w:lsdException w:name="Medium Grid 3" w:uiPriority="69"/>
-    <w:lsdException w:name="Dark List" w:uiPriority="70"/>
-    <w:lsdException w:name="Colorful Shading" w:uiPriority="71"/>
-    <w:lsdException w:name="Colorful List" w:uiPriority="72"/>
-    <w:lsdException w:name="Colorful Grid" w:uiPriority="73"/>
-    <w:lsdException w:name="Light Shading Accent 1" w:uiPriority="60"/>
-    <w:lsdException w:name="Light List Accent 1" w:uiPriority="61"/>
-    <w:lsdException w:name="Light Grid Accent 1" w:uiPriority="62"/>
-    <w:lsdException w:name="Medium Shading 1 Accent 1" w:uiPriority="63"/>
-    <w:lsdException w:name="Medium Shading 2 Accent 1" w:uiPriority="64"/>
-    <w:lsdException w:name="Medium List 1 Accent 1" w:uiPriority="65"/>
-    <w:lsdException w:name="Revision" w:semiHidden="1"/>
-    <w:lsdException w:name="List Paragraph" w:uiPriority="34" w:qFormat="1"/>
-    <w:lsdException w:name="Quote" w:uiPriority="29" w:qFormat="1"/>
-    <w:lsdException w:name="Intense Quote" w:uiPriority="30" w:qFormat="1"/>
-    <w:lsdException w:name="Medium List 2 Accent 1" w:uiPriority="66"/>
-    <w:lsdException w:name="Medium Grid 1 Accent 1" w:uiPriority="67"/>
-    <w:lsdException w:name="Medium Grid 2 Accent 1" w:uiPriority="68"/>
-    <w:lsdException w:name="Medium Grid 3 Accent 1" w:uiPriority="69"/>
-    <w:lsdException w:name="Dark List Accent 1" w:uiPriority="70"/>
-    <w:lsdException w:name="Colorful Shading Accent 1" w:uiPriority="71"/>
-    <w:lsdException w:name="Colorful List Accent 1" w:uiPriority="72"/>
-    <w:lsdException w:name="Colorful Grid Accent 1" w:uiPriority="73"/>
-    <w:lsdException w:name="Light Shading Accent 2" w:uiPriority="60"/>
-    <w:lsdException w:name="Light List Accent 2" w:uiPriority="61"/>
-    <w:lsdException w:name="Light Grid Accent 2" w:uiPriority="62"/>
-    <w:lsdException w:name="Medium Shading 1 Accent 2" w:uiPriority="63"/>
-    <w:lsdException w:name="Medium Shading 2 Accent 2" w:uiPriority="64"/>
-    <w:lsdException w:name="Medium List 1 Accent 2" w:uiPriority="65"/>
-    <w:lsdException w:name="Medium List 2 Accent 2" w:uiPriority="66"/>
-    <w:lsdException w:name="Medium Grid 1 Accent 2" w:uiPriority="67"/>
-    <w:lsdException w:name="Medium Grid 2 Accent 2" w:uiPriority="68"/>
-    <w:lsdException w:name="Medium Grid 3 Accent 2" w:uiPriority="69"/>
-    <w:lsdException w:name="Dark List Accent 2" w:uiPriority="70"/>
-    <w:lsdException w:name="Colorful Shading Accent 2" w:uiPriority="71"/>
-    <w:lsdException w:name="Colorful List Accent 2" w:uiPriority="72"/>
-    <w:lsdException w:name="Colorful Grid Accent 2" w:uiPriority="73"/>
-    <w:lsdException w:name="Light Shading Accent 3" w:uiPriority="60"/>
-    <w:lsdException w:name="Light List Accent 3" w:uiPriority="61"/>
-    <w:lsdException w:name="Light Grid Accent 3" w:uiPriority="62"/>
-    <w:lsdException w:name="Medium Shading 1 Accent 3" w:uiPriority="63"/>
-    <w:lsdException w:name="Medium Shading 2 Accent 3" w:uiPriority="64"/>
-    <w:lsdException w:name="Medium List 1 Accent 3" w:uiPriority="65"/>
-    <w:lsdException w:name="Medium List 2 Accent 3" w:uiPriority="66"/>
-    <w:lsdException w:name="Medium Grid 1 Accent 3" w:uiPriority="67"/>
-    <w:lsdException w:name="Medium Grid 2 Accent 3" w:uiPriority="68"/>
-    <w:lsdException w:name="Medium Grid 3 Accent 3" w:uiPriority="69"/>
-    <w:lsdException w:name="Dark List Accent 3" w:uiPriority="70"/>
-    <w:lsdException w:name="Colorful Shading Accent 3" w:uiPriority="71"/>
-    <w:lsdException w:name="Colorful List Accent 3" w:uiPriority="72"/>
-    <w:lsdException w:name="Colorful Grid Accent 3" w:uiPriority="73"/>
-    <w:lsdException w:name="Light Shading Accent 4" w:uiPriority="60"/>
-    <w:lsdException w:name="Light List Accent 4" w:uiPriority="61"/>
-    <w:lsdException w:name="Light Grid Accent 4" w:uiPriority="62"/>
-    <w:lsdException w:name="Medium Shading 1 Accent 4" w:uiPriority="63"/>
-    <w:lsdException w:name="Medium Shading 2 Accent 4" w:uiPriority="64"/>
-    <w:lsdException w:name="Medium List 1 Accent 4" w:uiPriority="65"/>
-    <w:lsdException w:name="Medium List 2 Accent 4" w:uiPriority="66"/>
-    <w:lsdException w:name="Medium Grid 1 Accent 4" w:uiPriority="67"/>
-    <w:lsdException w:name="Medium Grid 2 Accent 4" w:uiPriority="68"/>
-    <w:lsdException w:name="Medium Grid 3 Accent 4" w:uiPriority="69"/>
-    <w:lsdException w:name="Dark List Accent 4" w:uiPriority="70"/>
-    <w:lsdException w:name="Colorful Shading Accent 4" w:uiPriority="71"/>
-    <w:lsdException w:name="Colorful List Accent 4" w:uiPriority="72"/>
-    <w:lsdException w:name="Colorful Grid Accent 4" w:uiPriority="73"/>
-    <w:lsdException w:name="Light Shading Accent 5" w:uiPriority="60"/>
-    <w:lsdException w:name="Light List Accent 5" w:uiPriority="61"/>
-    <w:lsdException w:name="Light Grid Accent 5" w:uiPriority="62"/>
-    <w:lsdException w:name="Medium Shading 1 Accent 5" w:uiPriority="63"/>
-    <w:lsdException w:name="Medium Shading 2 Accent 5" w:uiPriority="64"/>
-    <w:lsdException w:name="Medium List 1 Accent 5" w:uiPriority="65"/>
-    <w:lsdException w:name="Medium List 2 Accent 5" w:uiPriority="66"/>
-    <w:lsdException w:name="Medium Grid 1 Accent 5" w:uiPriority="67"/>
-    <w:lsdException w:name="Medium Grid 2 Accent 5" w:uiPriority="68"/>
-    <w:lsdException w:name="Medium Grid 3 Accent 5" w:uiPriority="69"/>
-    <w:lsdException w:name="Dark List Accent 5" w:uiPriority="70"/>
-    <w:lsdException w:name="Colorful Shading Accent 5" w:uiPriority="71"/>
-    <w:lsdException w:name="Colorful List Accent 5" w:uiPriority="72"/>
-    <w:lsdException w:name="Colorful Grid Accent 5" w:uiPriority="73"/>
-    <w:lsdException w:name="Light Shading Accent 6" w:uiPriority="60"/>
-    <w:lsdException w:name="Light List Accent 6" w:uiPriority="61"/>
-    <w:lsdException w:name="Light Grid Accent 6" w:uiPriority="62"/>
-    <w:lsdException w:name="Medium Shading 1 Accent 6" w:uiPriority="63"/>
-    <w:lsdException w:name="Medium Shading 2 Accent 6" w:uiPriority="64"/>
-    <w:lsdException w:name="Medium List 1 Accent 6" w:uiPriority="65"/>
-    <w:lsdException w:name="Medium List 2 Accent 6" w:uiPriority="66"/>
-    <w:lsdException w:name="Medium Grid 1 Accent 6" w:uiPriority="67"/>
-    <w:lsdException w:name="Medium Grid 2 Accent 6" w:uiPriority="68"/>
-    <w:lsdException w:name="Medium Grid 3 Accent 6" w:uiPriority="69"/>
-    <w:lsdException w:name="Dark List Accent 6" w:uiPriority="70"/>
-    <w:lsdException w:name="Colorful Shading Accent 6" w:uiPriority="71"/>
-    <w:lsdException w:name="Colorful List Accent 6" w:uiPriority="72"/>
-    <w:lsdException w:name="Colorful Grid Accent 6" w:uiPriority="73"/>
-    <w:lsdException w:name="Subtle Emphasis" w:uiPriority="19" w:qFormat="1"/>
-    <w:lsdException w:name="Intense Emphasis" w:uiPriority="21" w:qFormat="1"/>
-    <w:lsdException w:name="Subtle Reference" w:uiPriority="31" w:qFormat="1"/>
-    <w:lsdException w:name="Intense Reference" w:uiPriority="32" w:qFormat="1"/>
-    <w:lsdException w:name="Book Title" w:uiPriority="33" w:qFormat="1"/>
-    <w:lsdException w:name="Bibliography" w:semiHidden="1" w:uiPriority="37" w:unhideWhenUsed="1"/>
-    <w:lsdException w:name="TOC Heading" w:semiHidden="1" w:uiPriority="39" w:unhideWhenUsed="1" w:qFormat="1"/>
-    <w:lsdException w:name="Plain Table 1" w:uiPriority="41"/>
-    <w:lsdException w:name="Plain Table 2" w:uiPriority="42"/>
-    <w:lsdException w:name="Plain Table 3" w:uiPriority="43"/>
-    <w:lsdException w:name="Plain Table 4" w:uiPriority="44"/>
-    <w:lsdException w:name="Plain Table 5" w:uiPriority="45"/>
-    <w:lsdException w:name="Grid Table Light" w:uiPriority="40"/>
-    <w:lsdException w:name="Grid Table 1 Light" w:uiPriority="46"/>
-    <w:lsdException w:name="Grid Table 2" w:uiPriority="47"/>
-    <w:lsdException w:name="Grid Table 3" w:uiPriority="48"/>
-    <w:lsdException w:name="Grid Table 4" w:uiPriority="49"/>
-    <w:lsdException w:name="Grid Table 5 Dark" w:uiPriority="50"/>
-    <w:lsdException w:name="Grid Table 6 Colorful" w:uiPriority="51"/>
-    <w:lsdException w:name="Grid Table 7 Colorful" w:uiPriority="52"/>
-    <w:lsdException w:name="Grid Table 1 Light Accent 1" w:uiPriority="46"/>
-    <w:lsdException w:name="Grid Table 2 Accent 1" w:uiPriority="47"/>
-    <w:lsdException w:name="Grid Table 3 Accent 1" w:uiPriority="48"/>
-    <w:lsdException w:name="Grid Table 4 Accent 1" w:uiPriority="49"/>
-    <w:lsdException w:name="Grid Table 5 Dark Accent 1" w:uiPriority="50"/>
-    <w:lsdException w:name="Grid Table 6 Colorful Accent 1" w:uiPriority="51"/>
-    <w:lsdException w:name="Grid Table 7 Colorful Accent 1" w:uiPriority="52"/>
-    <w:lsdException w:name="Grid Table 1 Light Accent 2" w:uiPriority="46"/>
-    <w:lsdException w:name="Grid Table 2 Accent 2" w:uiPriority="47"/>
-    <w:lsdException w:name="Grid Table 3 Accent 2" w:uiPriority="48"/>
-    <w:lsdException w:name="Grid Table 4 Accent 2" w:uiPriority="49"/>
-    <w:lsdException w:name="Grid Table 5 Dark Accent 2" w:uiPriority="50"/>
-    <w:lsdException w:name="Grid Table 6 Colorful Accent 2" w:uiPriority="51"/>
-    <w:lsdException w:name="Grid Table 7 Colorful Accent 2" w:uiPriority="52"/>
-    <w:lsdException w:name="Grid Table 1 Light Accent 3" w:uiPriority="46"/>
-    <w:lsdException w:name="Grid Table 2 Accent 3" w:uiPriority="47"/>
-    <w:lsdException w:name="Grid Table 3 Accent 3" w:uiPriority="48"/>
-    <w:lsdException w:name="Grid Table 4 Accent 3" w:uiPriority="49"/>
-    <w:lsdException w:name="Grid Table 5 Dark Accent 3" w:uiPriority="50"/>
-    <w:lsdException w:name="Grid Table 6 Colorful Accent 3" w:uiPriority="51"/>
-    <w:lsdException w:name="Grid Table 7 Colorful Accent 3" w:uiPriority="52"/>
-    <w:lsdException w:name="Grid Table 1 Light Accent 4" w:uiPriority="46"/>
-    <w:lsdException w:name="Grid Table 2 Accent 4" w:uiPriority="47"/>
-    <w:lsdException w:name="Grid Table 3 Accent 4" w:uiPriority="48"/>
-    <w:lsdException w:name="Grid Table 4 Accent 4" w:uiPriority="49"/>
-    <w:lsdException w:name="Grid Table 5 Dark Accent 4" w:uiPriority="50"/>
-    <w:lsdException w:name="Grid Table 6 Colorful Accent 4" w:uiPriority="51"/>
-    <w:lsdException w:name="Grid Table 7 Colorful Accent 4" w:uiPriority="52"/>
-    <w:lsdException w:name="Grid Table 1 Light Accent 5" w:uiPriority="46"/>
-    <w:lsdException w:name="Grid Table 2 Accent 5" w:uiPriority="47"/>
-    <w:lsdException w:name="Grid Table 3 Accent 5" w:uiPriority="48"/>
-    <w:lsdException w:name="Grid Table 4 Accent 5" w:uiPriority="49"/>
-    <w:lsdException w:name="Grid Table 5 Dark Accent 5" w:uiPriority="50"/>
-    <w:lsdException w:name="Grid Table 6 Colorful Accent 5" w:uiPriority="51"/>
-    <w:lsdException w:name="Grid Table 7 Colorful Accent 5" w:uiPriority="52"/>
-    <w:lsdException w:name="Grid Table 1 Light Accent 6" w:uiPriority="46"/>
-    <w:lsdException w:name="Grid Table 2 Accent 6" w:uiPriority="47"/>
-    <w:lsdException w:name="Grid Table 3 Accent 6" w:uiPriority="48"/>
-    <w:lsdException w:name="Grid Table 4 Accent 6" w:uiPriority="49"/>
-    <w:lsdException w:name="Grid Table 5 Dark Accent 6" w:uiPriority="50"/>
-    <w:lsdException w:name="Grid Table 6 Colorful Accent 6" w:uiPriority="51"/>
-    <w:lsdException w:name="Grid Table 7 Colorful Accent 6" w:uiPriority="52"/>
-    <w:lsdException w:name="List Table 1 Light" w:uiPriority="46"/>
-    <w:lsdException w:name="List Table 2" w:uiPriority="47"/>
-    <w:lsdException w:name="List Table 3" w:uiPriority="48"/>
-    <w:lsdException w:name="List Table 4" w:uiPriority="49"/>
-    <w:lsdException w:name="List Table 5 Dark" w:uiPriority="50"/>
-    <w:lsdException w:name="List Table 6 Colorful" w:uiPriority="51"/>
-    <w:lsdException w:name="List Table 7 Colorful" w:uiPriority="52"/>
-    <w:lsdException w:name="List Table 1 Light Accent 1" w:uiPriority="46"/>
-    <w:lsdException w:name="List Table 2 Accent 1" w:uiPriority="47"/>
-    <w:lsdException w:name="List Table 3 Accent 1" w:uiPriority="48"/>
-    <w:lsdException w:name="List Table 4 Accent 1" w:uiPriority="49"/>
-    <w:lsdException w:name="List Table 5 Dark Accent 1" w:uiPriority="50"/>
-    <w:lsdException w:name="List Table 6 Colorful Accent 1" w:uiPriority="51"/>
-    <w:lsdException w:name="List Table 7 Colorful Accent 1" w:uiPriority="52"/>
-    <w:lsdException w:name="List Table 1 Light Accent 2" w:uiPriority="46"/>
-    <w:lsdException w:name="List Table 2 Accent 2" w:uiPriority="47"/>
-    <w:lsdException w:name="List Table 3 Accent 2" w:uiPriority="48"/>
-    <w:lsdException w:name="List Table 4 Accent 2" w:uiPriority="49"/>
-    <w:lsdException w:name="List Table 5 Dark Accent 2" w:uiPriority="50"/>
-    <w:lsdException w:name="List Table 6 Colorful Accent 2" w:uiPriority="51"/>
-    <w:lsdException w:name="List Table 7 Colorful Accent 2" w:uiPriority="52"/>
-    <w:lsdException w:name="List Table 1 Light Accent 3" w:uiPriority="46"/>
-    <w:lsdException w:name="List Table 2 Accent 3" w:uiPriority="47"/>
-    <w:lsdException w:name="List Table 3 Accent 3" w:uiPriority="48"/>
-    <w:lsdException w:name="List Table 4 Accent 3" w:uiPriority="49"/>
-    <w:lsdException w:name="List Table 5 Dark Accent 3" w:uiPriority="50"/>
-    <w:lsdException w:name="List Table 6 Colorful Accent 3" w:uiPriority="51"/>
-    <w:lsdException w:name="List Table 7 Colorful Accent 3" w:uiPriority="52"/>
-    <w:lsdException w:name="List Table 1 Light Accent 4" w:uiPriority="46"/>
-    <w:lsdException w:name="List Table 2 Accent 4" w:uiPriority="47"/>
-    <w:lsdException w:name="List Table 3 Accent 4" w:uiPriority="48"/>
-    <w:lsdException w:name="List Table 4 Accent 4" w:uiPriority="49"/>
-    <w:lsdException w:name="List Table 5 Dark Accent 4" w:uiPriority="50"/>
-    <w:lsdException w:name="List Table 6 Colorful Accent 4" w:uiPriority="51"/>
-    <w:lsdException w:name="List Table 7 Colorful Accent 4" w:uiPriority="52"/>
-    <w:lsdException w:name="List Table 1 Light Accent 5" w:uiPriority="46"/>
-    <w:lsdException w:name="List Table 2 Accent 5" w:uiPriority="47"/>
-    <w:lsdException w:name="List Table 3 Accent 5" w:uiPriority="48"/>
-    <w:lsdException w:name="List Table 4 Accent 5" w:uiPriority="49"/>
-    <w:lsdException w:name="List Table 5 Dark Accent 5" w:uiPriority="50"/>
-    <w:lsdException w:name="List Table 6 Colorful Accent 5" w:uiPriority="51"/>
-    <w:lsdException w:name="List Table 7 Colorful Accent 5" w:uiPriority="52"/>
-    <w:lsdException w:name="List Table 1 Light Accent 6" w:uiPriority="46"/>
-    <w:lsdException w:name="List Table 2 Accent 6" w:uiPriority="47"/>
-    <w:lsdException w:name="List Table 3 Accent 6" w:uiPriority="48"/>
-    <w:lsdException w:name="List Table 4 Accent 6" w:uiPriority="49"/>
-    <w:lsdException w:name="List Table 5 Dark Accent 6" w:uiPriority="50"/>
-    <w:lsdException w:name="List Table 6 Colorful Accent 6" w:uiPriority="51"/>
-    <w:lsdException w:name="List Table 7 Colorful Accent 6" w:uiPriority="52"/>
+  <w:latentStyles w:defLockedState="0" w:defUIPriority="99" w:defSemiHidden="1" w:defUnhideWhenUsed="1" w:defQFormat="0" w:count="267">
+    <w:lsdException w:name="Normal" w:semiHidden="0" w:uiPriority="0" w:unhideWhenUsed="0" w:qFormat="1"/>
+    <w:lsdException w:name="heading 1" w:semiHidden="0" w:uiPriority="9" w:unhideWhenUsed="0" w:qFormat="1"/>
+    <w:lsdException w:name="heading 2" w:uiPriority="9" w:qFormat="1"/>
+    <w:lsdException w:name="heading 3" w:uiPriority="9" w:qFormat="1"/>
+    <w:lsdException w:name="heading 4" w:uiPriority="9" w:qFormat="1"/>
+    <w:lsdException w:name="heading 5" w:uiPriority="9" w:qFormat="1"/>
+    <w:lsdException w:name="heading 6" w:uiPriority="9" w:qFormat="1"/>
+    <w:lsdException w:name="heading 7" w:uiPriority="9" w:qFormat="1"/>
+    <w:lsdException w:name="heading 8" w:uiPriority="9" w:qFormat="1"/>
+    <w:lsdException w:name="heading 9" w:uiPriority="9" w:qFormat="1"/>
+    <w:lsdException w:name="toc 1" w:uiPriority="39"/>
+    <w:lsdException w:name="toc 2" w:uiPriority="39"/>
+    <w:lsdException w:name="toc 3" w:uiPriority="39"/>
+    <w:lsdException w:name="toc 4" w:uiPriority="39"/>
+    <w:lsdException w:name="toc 5" w:uiPriority="39"/>
+    <w:lsdException w:name="toc 6" w:uiPriority="39"/>
+    <w:lsdException w:name="toc 7" w:uiPriority="39"/>
+    <w:lsdException w:name="toc 8" w:uiPriority="39"/>
+    <w:lsdException w:name="toc 9" w:uiPriority="39"/>
+    <w:lsdException w:name="caption" w:uiPriority="35" w:qFormat="1"/>
+    <w:lsdException w:name="Title" w:semiHidden="0" w:uiPriority="10" w:unhideWhenUsed="0" w:qFormat="1"/>
+    <w:lsdException w:name="Default Paragraph Font" w:uiPriority="1"/>
+    <w:lsdException w:name="Subtitle" w:semiHidden="0" w:uiPriority="11" w:unhideWhenUsed="0" w:qFormat="1"/>
+    <w:lsdException w:name="Strong" w:semiHidden="0" w:uiPriority="22" w:unhideWhenUsed="0" w:qFormat="1"/>
+    <w:lsdException w:name="Emphasis" w:semiHidden="0" w:uiPriority="20" w:unhideWhenUsed="0" w:qFormat="1"/>
+    <w:lsdException w:name="Table Grid" w:semiHidden="0" w:uiPriority="39" w:unhideWhenUsed="0"/>
+    <w:lsdException w:name="Placeholder Text" w:unhideWhenUsed="0"/>
+    <w:lsdException w:name="No Spacing" w:semiHidden="0" w:uiPriority="1" w:unhideWhenUsed="0" w:qFormat="1"/>
+    <w:lsdException w:name="Light Shading" w:semiHidden="0" w:uiPriority="60" w:unhideWhenUsed="0"/>
+    <w:lsdException w:name="Light List" w:semiHidden="0" w:uiPriority="61" w:unhideWhenUsed="0"/>
+    <w:lsdException w:name="Light Grid" w:semiHidden="0" w:uiPriority="62" w:unhideWhenUsed="0"/>
+    <w:lsdException w:name="Medium Shading 1" w:semiHidden="0" w:uiPriority="63" w:unhideWhenUsed="0"/>
+    <w:lsdException w:name="Medium Shading 2" w:semiHidden="0" w:uiPriority="64" w:unhideWhenUsed="0"/>
+    <w:lsdException w:name="Medium List 1" w:semiHidden="0" w:uiPriority="65" w:unhideWhenUsed="0"/>
+    <w:lsdException w:name="Medium List 2" w:semiHidden="0" w:uiPriority="66" w:unhideWhenUsed="0"/>
+    <w:lsdException w:name="Medium Grid 1" w:semiHidden="0" w:uiPriority="67" w:unhideWhenUsed="0"/>
+    <w:lsdException w:name="Medium Grid 2" w:semiHidden="0" w:uiPriority="68" w:unhideWhenUsed="0"/>
+    <w:lsdException w:name="Medium Grid 3" w:semiHidden="0" w:uiPriority="69" w:unhideWhenUsed="0"/>
+    <w:lsdException w:name="Dark List" w:semiHidden="0" w:uiPriority="70" w:unhideWhenUsed="0"/>
+    <w:lsdException w:name="Colorful Shading" w:semiHidden="0" w:uiPriority="71" w:unhideWhenUsed="0"/>
+    <w:lsdException w:name="Colorful List" w:semiHidden="0" w:uiPriority="72" w:unhideWhenUsed="0"/>
+    <w:lsdException w:name="Colorful Grid" w:semiHidden="0" w:uiPriority="73" w:unhideWhenUsed="0"/>
+    <w:lsdException w:name="Light Shading Accent 1" w:semiHidden="0" w:uiPriority="60" w:unhideWhenUsed="0"/>
+    <w:lsdException w:name="Light List Accent 1" w:semiHidden="0" w:uiPriority="61" w:unhideWhenUsed="0"/>
+    <w:lsdException w:name="Light Grid Accent 1" w:semiHidden="0" w:uiPriority="62" w:unhideWhenUsed="0"/>
+    <w:lsdException w:name="Medium Shading 1 Accent 1" w:semiHidden="0" w:uiPriority="63" w:unhideWhenUsed="0"/>
+    <w:lsdException w:name="Medium Shading 2 Accent 1" w:semiHidden="0" w:uiPriority="64" w:unhideWhenUsed="0"/>
+    <w:lsdException w:name="Medium List 1 Accent 1" w:semiHidden="0" w:uiPriority="65" w:unhideWhenUsed="0"/>
+    <w:lsdException w:name="Revision" w:unhideWhenUsed="0"/>
+    <w:lsdException w:name="List Paragraph" w:semiHidden="0" w:uiPriority="34" w:unhideWhenUsed="0" w:qFormat="1"/>
+    <w:lsdException w:name="Quote" w:semiHidden="0" w:uiPriority="29" w:unhideWhenUsed="0" w:qFormat="1"/>
+    <w:lsdException w:name="Intense Quote" w:semiHidden="0" w:uiPriority="30" w:unhideWhenUsed="0" w:qFormat="1"/>
+    <w:lsdException w:name="Medium List 2 Accent 1" w:semiHidden="0" w:uiPriority="66" w:unhideWhenUsed="0"/>
+    <w:lsdException w:name="Medium Grid 1 Accent 1" w:semiHidden="0" w:uiPriority="67" w:unhideWhenUsed="0"/>
+    <w:lsdException w:name="Medium Grid 2 Accent 1" w:semiHidden="0" w:uiPriority="68" w:unhideWhenUsed="0"/>
+    <w:lsdException w:name="Medium Grid 3 Accent 1" w:semiHidden="0" w:uiPriority="69" w:unhideWhenUsed="0"/>
+    <w:lsdException w:name="Dark List Accent 1" w:semiHidden="0" w:uiPriority="70" w:unhideWhenUsed="0"/>
+    <w:lsdException w:name="Colorful Shading Accent 1" w:semiHidden="0" w:uiPriority="71" w:unhideWhenUsed="0"/>
+    <w:lsdException w:name="Colorful List Accent 1" w:semiHidden="0" w:uiPriority="72" w:unhideWhenUsed="0"/>
+    <w:lsdException w:name="Colorful Grid Accent 1" w:semiHidden="0" w:uiPriority="73" w:unhideWhenUsed="0"/>
+    <w:lsdException w:name="Light Shading Accent 2" w:semiHidden="0" w:uiPriority="60" w:unhideWhenUsed="0"/>
+    <w:lsdException w:name="Light List Accent 2" w:semiHidden="0" w:uiPriority="61" w:unhideWhenUsed="0"/>
+    <w:lsdException w:name="Light Grid Accent 2" w:semiHidden="0" w:uiPriority="62" w:unhideWhenUsed="0"/>
+    <w:lsdException w:name="Medium Shading 1 Accent 2" w:semiHidden="0" w:uiPriority="63" w:unhideWhenUsed="0"/>
+    <w:lsdException w:name="Medium Shading 2 Accent 2" w:semiHidden="0" w:uiPriority="64" w:unhideWhenUsed="0"/>
+    <w:lsdException w:name="Medium List 1 Accent 2" w:semiHidden="0" w:uiPriority="65" w:unhideWhenUsed="0"/>
+    <w:lsdException w:name="Medium List 2 Accent 2" w:semiHidden="0" w:uiPriority="66" w:unhideWhenUsed="0"/>
+    <w:lsdException w:name="Medium Grid 1 Accent 2" w:semiHidden="0" w:uiPriority="67" w:unhideWhenUsed="0"/>
+    <w:lsdException w:name="Medium Grid 2 Accent 2" w:semiHidden="0" w:uiPriority="68" w:unhideWhenUsed="0"/>
+    <w:lsdException w:name="Medium Grid 3 Accent 2" w:semiHidden="0" w:uiPriority="69" w:unhideWhenUsed="0"/>
+    <w:lsdException w:name="Dark List Accent 2" w:semiHidden="0" w:uiPriority="70" w:unhideWhenUsed="0"/>
+    <w:lsdException w:name="Colorful Shading Accent 2" w:semiHidden="0" w:uiPriority="71" w:unhideWhenUsed="0"/>
+    <w:lsdException w:name="Colorful List Accent 2" w:semiHidden="0" w:uiPriority="72" w:unhideWhenUsed="0"/>
+    <w:lsdException w:name="Colorful Grid Accent 2" w:semiHidden="0" w:uiPriority="73" w:unhideWhenUsed="0"/>
+    <w:lsdException w:name="Light Shading Accent 3" w:semiHidden="0" w:uiPriority="60" w:unhideWhenUsed="0"/>
+    <w:lsdException w:name="Light List Accent 3" w:semiHidden="0" w:uiPriority="61" w:unhideWhenUsed="0"/>
+    <w:lsdException w:name="Light Grid Accent 3" w:semiHidden="0" w:uiPriority="62" w:unhideWhenUsed="0"/>
+    <w:lsdException w:name="Medium Shading 1 Accent 3" w:semiHidden="0" w:uiPriority="63" w:unhideWhenUsed="0"/>
+    <w:lsdException w:name="Medium Shading 2 Accent 3" w:semiHidden="0" w:uiPriority="64" w:unhideWhenUsed="0"/>
+    <w:lsdException w:name="Medium List 1 Accent 3" w:semiHidden="0" w:uiPriority="65" w:unhideWhenUsed="0"/>
+    <w:lsdException w:name="Medium List 2 Accent 3" w:semiHidden="0" w:uiPriority="66" w:unhideWhenUsed="0"/>
+    <w:lsdException w:name="Medium Grid 1 Accent 3" w:semiHidden="0" w:uiPriority="67" w:unhideWhenUsed="0"/>
+    <w:lsdException w:name="Medium Grid 2 Accent 3" w:semiHidden="0" w:uiPriority="68" w:unhideWhenUsed="0"/>
+    <w:lsdException w:name="Medium Grid 3 Accent 3" w:semiHidden="0" w:uiPriority="69" w:unhideWhenUsed="0"/>
+    <w:lsdException w:name="Dark List Accent 3" w:semiHidden="0" w:uiPriority="70" w:unhideWhenUsed="0"/>
+    <w:lsdException w:name="Colorful Shading Accent 3" w:semiHidden="0" w:uiPriority="71" w:unhideWhenUsed="0"/>
+    <w:lsdException w:name="Colorful List Accent 3" w:semiHidden="0" w:uiPriority="72" w:unhideWhenUsed="0"/>
+    <w:lsdException w:name="Colorful Grid Accent 3" w:semiHidden="0" w:uiPriority="73" w:unhideWhenUsed="0"/>
+    <w:lsdException w:name="Light Shading Accent 4" w:semiHidden="0" w:uiPriority="60" w:unhideWhenUsed="0"/>
+    <w:lsdException w:name="Light List Accent 4" w:semiHidden="0" w:uiPriority="61" w:unhideWhenUsed="0"/>
+    <w:lsdException w:name="Light Grid Accent 4" w:semiHidden="0" w:uiPriority="62" w:unhideWhenUsed="0"/>
+    <w:lsdException w:name="Medium Shading 1 Accent 4" w:semiHidden="0" w:uiPriority="63" w:unhideWhenUsed="0"/>
+    <w:lsdException w:name="Medium Shading 2 Accent 4" w:semiHidden="0" w:uiPriority="64" w:unhideWhenUsed="0"/>
+    <w:lsdException w:name="Medium List 1 Accent 4" w:semiHidden="0" w:uiPriority="65" w:unhideWhenUsed="0"/>
+    <w:lsdException w:name="Medium List 2 Accent 4" w:semiHidden="0" w:uiPriority="66" w:unhideWhenUsed="0"/>
+    <w:lsdException w:name="Medium Grid 1 Accent 4" w:semiHidden="0" w:uiPriority="67" w:unhideWhenUsed="0"/>
+    <w:lsdException w:name="Medium Grid 2 Accent 4" w:semiHidden="0" w:uiPriority="68" w:unhideWhenUsed="0"/>
+    <w:lsdException w:name="Medium Grid 3 Accent 4" w:semiHidden="0" w:uiPriority="69" w:unhideWhenUsed="0"/>
+    <w:lsdException w:name="Dark List Accent 4" w:semiHidden="0" w:uiPriority="70" w:unhideWhenUsed="0"/>
+    <w:lsdException w:name="Colorful Shading Accent 4" w:semiHidden="0" w:uiPriority="71" w:unhideWhenUsed="0"/>
+    <w:lsdException w:name="Colorful List Accent 4" w:semiHidden="0" w:uiPriority="72" w:unhideWhenUsed="0"/>
+    <w:lsdException w:name="Colorful Grid Accent 4" w:semiHidden="0" w:uiPriority="73" w:unhideWhenUsed="0"/>
+    <w:lsdException w:name="Light Shading Accent 5" w:semiHidden="0" w:uiPriority="60" w:unhideWhenUsed="0"/>
+    <w:lsdException w:name="Light List Accent 5" w:semiHidden="0" w:uiPriority="61" w:unhideWhenUsed="0"/>
+    <w:lsdException w:name="Light Grid Accent 5" w:semiHidden="0" w:uiPriority="62" w:unhideWhenUsed="0"/>
+    <w:lsdException w:name="Medium Shading 1 Accent 5" w:semiHidden="0" w:uiPriority="63" w:unhideWhenUsed="0"/>
+    <w:lsdException w:name="Medium Shading 2 Accent 5" w:semiHidden="0" w:uiPriority="64" w:unhideWhenUsed="0"/>
+    <w:lsdException w:name="Medium List 1 Accent 5" w:semiHidden="0" w:uiPriority="65" w:unhideWhenUsed="0"/>
+    <w:lsdException w:name="Medium List 2 Accent 5" w:semiHidden="0" w:uiPriority="66" w:unhideWhenUsed="0"/>
+    <w:lsdException w:name="Medium Grid 1 Accent 5" w:semiHidden="0" w:uiPriority="67" w:unhideWhenUsed="0"/>
+    <w:lsdException w:name="Medium Grid 2 Accent 5" w:semiHidden="0" w:uiPriority="68" w:unhideWhenUsed="0"/>
+    <w:lsdException w:name="Medium Grid 3 Accent 5" w:semiHidden="0" w:uiPriority="69" w:unhideWhenUsed="0"/>
+    <w:lsdException w:name="Dark List Accent 5" w:semiHidden="0" w:uiPriority="70" w:unhideWhenUsed="0"/>
+    <w:lsdException w:name="Colorful Shading Accent 5" w:semiHidden="0" w:uiPriority="71" w:unhideWhenUsed="0"/>
+    <w:lsdException w:name="Colorful List Accent 5" w:semiHidden="0" w:uiPriority="72" w:unhideWhenUsed="0"/>
+    <w:lsdException w:name="Colorful Grid Accent 5" w:semiHidden="0" w:uiPriority="73" w:unhideWhenUsed="0"/>
+    <w:lsdException w:name="Light Shading Accent 6" w:semiHidden="0" w:uiPriority="60" w:unhideWhenUsed="0"/>
+    <w:lsdException w:name="Light List Accent 6" w:semiHidden="0" w:uiPriority="61" w:unhideWhenUsed="0"/>
+    <w:lsdException w:name="Light Grid Accent 6" w:semiHidden="0" w:uiPriority="62" w:unhideWhenUsed="0"/>
+    <w:lsdException w:name="Medium Shading 1 Accent 6" w:semiHidden="0" w:uiPriority="63" w:unhideWhenUsed="0"/>
+    <w:lsdException w:name="Medium Shading 2 Accent 6" w:semiHidden="0" w:uiPriority="64" w:unhideWhenUsed="0"/>
+    <w:lsdException w:name="Medium List 1 Accent 6" w:semiHidden="0" w:uiPriority="65" w:unhideWhenUsed="0"/>
+    <w:lsdException w:name="Medium List 2 Accent 6" w:semiHidden="0" w:uiPriority="66" w:unhideWhenUsed="0"/>
+    <w:lsdException w:name="Medium Grid 1 Accent 6" w:semiHidden="0" w:uiPriority="67" w:unhideWhenUsed="0"/>
+    <w:lsdException w:name="Medium Grid 2 Accent 6" w:semiHidden="0" w:uiPriority="68" w:unhideWhenUsed="0"/>
+    <w:lsdException w:name="Medium Grid 3 Accent 6" w:semiHidden="0" w:uiPriority="69" w:unhideWhenUsed="0"/>
+    <w:lsdException w:name="Dark List Accent 6" w:semiHidden="0" w:uiPriority="70" w:unhideWhenUsed="0"/>
+    <w:lsdException w:name="Colorful Shading Accent 6" w:semiHidden="0" w:uiPriority="71" w:unhideWhenUsed="0"/>
+    <w:lsdException w:name="Colorful List Accent 6" w:semiHidden="0" w:uiPriority="72" w:unhideWhenUsed="0"/>
+    <w:lsdException w:name="Colorful Grid Accent 6" w:semiHidden="0" w:uiPriority="73" w:unhideWhenUsed="0"/>
+    <w:lsdException w:name="Subtle Emphasis" w:semiHidden="0" w:uiPriority="19" w:unhideWhenUsed="0" w:qFormat="1"/>
+    <w:lsdException w:name="Intense Emphasis" w:semiHidden="0" w:uiPriority="21" w:unhideWhenUsed="0" w:qFormat="1"/>
+    <w:lsdException w:name="Subtle Reference" w:semiHidden="0" w:uiPriority="31" w:unhideWhenUsed="0" w:qFormat="1"/>
+    <w:lsdException w:name="Intense Reference" w:semiHidden="0" w:uiPriority="32" w:unhideWhenUsed="0" w:qFormat="1"/>
+    <w:lsdException w:name="Book Title" w:semiHidden="0" w:uiPriority="33" w:unhideWhenUsed="0" w:qFormat="1"/>
+    <w:lsdException w:name="Bibliography" w:uiPriority="37"/>
+    <w:lsdException w:name="TOC Heading" w:uiPriority="39" w:qFormat="1"/>
   </w:latentStyles>
   <w:style w:type="paragraph" w:default="1" w:styleId="Normal">
     <w:name w:val="Normal"/>
@@ -7674,6 +7387,7 @@
     <w:uiPriority w:val="99"/>
     <w:semiHidden/>
     <w:unhideWhenUsed/>
+    <w:qFormat/>
     <w:tblPr>
       <w:tblInd w:w="0" w:type="dxa"/>
       <w:tblCellMar>
@@ -7715,6 +7429,7 @@
     <w:name w:val="Subtitle"/>
     <w:basedOn w:val="Normal"/>
     <w:next w:val="Normal"/>
+    <w:rsid w:val="00ED3378"/>
     <w:pPr>
       <w:keepNext/>
       <w:keepLines/>
@@ -8042,6 +7757,7 @@
   </w:style>
   <w:style w:type="table" w:customStyle="1" w:styleId="a2">
     <w:basedOn w:val="TableNormal"/>
+    <w:rsid w:val="00ED3378"/>
     <w:pPr>
       <w:spacing w:line="240" w:lineRule="auto"/>
     </w:pPr>
@@ -8059,6 +7775,7 @@
   </w:style>
   <w:style w:type="table" w:customStyle="1" w:styleId="a3">
     <w:basedOn w:val="TableNormal"/>
+    <w:rsid w:val="00ED3378"/>
     <w:pPr>
       <w:spacing w:line="240" w:lineRule="auto"/>
     </w:pPr>
@@ -8076,6 +7793,7 @@
   </w:style>
   <w:style w:type="table" w:customStyle="1" w:styleId="a4">
     <w:basedOn w:val="TableNormal"/>
+    <w:rsid w:val="00ED3378"/>
     <w:pPr>
       <w:spacing w:line="240" w:lineRule="auto"/>
     </w:pPr>

</xml_diff>

<commit_message>
10-31 changes to objectives
</commit_message>
<xml_diff>
--- a/Documentation/Proposal.docx
+++ b/Documentation/Proposal.docx
@@ -1,6 +1,6 @@
 
 <file path=word/document.xml><?xml version="1.0" encoding="utf-8"?>
-<w:document xmlns:ve="http://schemas.openxmlformats.org/markup-compatibility/2006" xmlns:o="urn:schemas-microsoft-com:office:office" xmlns:r="http://schemas.openxmlformats.org/officeDocument/2006/relationships" xmlns:m="http://schemas.openxmlformats.org/officeDocument/2006/math" xmlns:v="urn:schemas-microsoft-com:vml" xmlns:wp="http://schemas.openxmlformats.org/drawingml/2006/wordprocessingDrawing" xmlns:w10="urn:schemas-microsoft-com:office:word" xmlns:w="http://schemas.openxmlformats.org/wordprocessingml/2006/main" xmlns:wne="http://schemas.microsoft.com/office/word/2006/wordml">
+<w:document xmlns:wpc="http://schemas.microsoft.com/office/word/2010/wordprocessingCanvas" xmlns:mc="http://schemas.openxmlformats.org/markup-compatibility/2006" xmlns:o="urn:schemas-microsoft-com:office:office" xmlns:r="http://schemas.openxmlformats.org/officeDocument/2006/relationships" xmlns:m="http://schemas.openxmlformats.org/officeDocument/2006/math" xmlns:v="urn:schemas-microsoft-com:vml" xmlns:wp14="http://schemas.microsoft.com/office/word/2010/wordprocessingDrawing" xmlns:wp="http://schemas.openxmlformats.org/drawingml/2006/wordprocessingDrawing" xmlns:w10="urn:schemas-microsoft-com:office:word" xmlns:w="http://schemas.openxmlformats.org/wordprocessingml/2006/main" xmlns:w14="http://schemas.microsoft.com/office/word/2010/wordml" xmlns:w15="http://schemas.microsoft.com/office/word/2012/wordml" xmlns:wpg="http://schemas.microsoft.com/office/word/2010/wordprocessingGroup" xmlns:wpi="http://schemas.microsoft.com/office/word/2010/wordprocessingInk" xmlns:wne="http://schemas.microsoft.com/office/word/2006/wordml" xmlns:wps="http://schemas.microsoft.com/office/word/2010/wordprocessingShape" mc:Ignorable="w14 w15 wp14">
   <w:body>
     <w:p>
       <w:pPr>
@@ -469,6 +469,7 @@
           <w:docPartUnique/>
         </w:docPartObj>
       </w:sdtPr>
+      <w:sdtEndPr/>
       <w:sdtContent>
         <w:p>
           <w:pPr>
@@ -1502,7 +1503,7 @@
           <w:sz w:val="24"/>
           <w:szCs w:val="24"/>
         </w:rPr>
-        <w:t xml:space="preserve">The main objective of this project is to create an ecommerce solution for ABC Company which will have a clean and modern design, features rich while covering the requirements of </w:t>
+        <w:t>The main objective of this project is to create an e</w:t>
       </w:r>
       <w:r>
         <w:rPr>
@@ -1511,6 +1512,24 @@
           <w:sz w:val="24"/>
           <w:szCs w:val="24"/>
         </w:rPr>
+        <w:t>-</w:t>
+      </w:r>
+      <w:r>
+        <w:rPr>
+          <w:rFonts w:ascii="Times New Roman" w:eastAsia="Times New Roman" w:hAnsi="Times New Roman" w:cs="Times New Roman"/>
+          <w:color w:val="000000"/>
+          <w:sz w:val="24"/>
+          <w:szCs w:val="24"/>
+        </w:rPr>
+        <w:t xml:space="preserve">commerce solution for ABC Company which will have a clean and modern design, features rich while covering the requirements of </w:t>
+      </w:r>
+      <w:r>
+        <w:rPr>
+          <w:rFonts w:ascii="Times New Roman" w:eastAsia="Times New Roman" w:hAnsi="Times New Roman" w:cs="Times New Roman"/>
+          <w:color w:val="000000"/>
+          <w:sz w:val="24"/>
+          <w:szCs w:val="24"/>
+        </w:rPr>
         <w:t>trading</w:t>
       </w:r>
       <w:r>
@@ -1548,7 +1567,7 @@
           <w:szCs w:val="24"/>
           <w:highlight w:val="white"/>
         </w:rPr>
-        <w:t xml:space="preserve">The application allows the customer to shop virtually using the Internet and allow customers to order the </w:t>
+        <w:t>The application allows</w:t>
       </w:r>
       <w:r>
         <w:rPr>
@@ -1556,8 +1575,9 @@
           <w:color w:val="000000"/>
           <w:sz w:val="24"/>
           <w:szCs w:val="24"/>
-        </w:rPr>
-        <w:t xml:space="preserve">Export Agricultural </w:t>
+          <w:highlight w:val="white"/>
+        </w:rPr>
+        <w:t xml:space="preserve"> customer</w:t>
       </w:r>
       <w:r>
         <w:rPr>
@@ -1567,7 +1587,45 @@
           <w:szCs w:val="24"/>
           <w:highlight w:val="white"/>
         </w:rPr>
-        <w:t xml:space="preserve">items and sellers to provide a proper platform to sell their products. </w:t>
+        <w:t xml:space="preserve">s to order </w:t>
+      </w:r>
+      <w:r>
+        <w:rPr>
+          <w:rFonts w:ascii="Times New Roman" w:eastAsia="Times New Roman" w:hAnsi="Times New Roman" w:cs="Times New Roman"/>
+          <w:color w:val="000000"/>
+          <w:sz w:val="24"/>
+          <w:szCs w:val="24"/>
+        </w:rPr>
+        <w:t>export a</w:t>
+      </w:r>
+      <w:r>
+        <w:rPr>
+          <w:rFonts w:ascii="Times New Roman" w:eastAsia="Times New Roman" w:hAnsi="Times New Roman" w:cs="Times New Roman"/>
+          <w:color w:val="000000"/>
+          <w:sz w:val="24"/>
+          <w:szCs w:val="24"/>
+        </w:rPr>
+        <w:t xml:space="preserve">gricultural </w:t>
+      </w:r>
+      <w:r>
+        <w:rPr>
+          <w:rFonts w:ascii="Times New Roman" w:eastAsia="Times New Roman" w:hAnsi="Times New Roman" w:cs="Times New Roman"/>
+          <w:color w:val="000000"/>
+          <w:sz w:val="24"/>
+          <w:szCs w:val="24"/>
+          <w:highlight w:val="white"/>
+        </w:rPr>
+        <w:t xml:space="preserve">products and provides sellers </w:t>
+      </w:r>
+      <w:r>
+        <w:rPr>
+          <w:rFonts w:ascii="Times New Roman" w:eastAsia="Times New Roman" w:hAnsi="Times New Roman" w:cs="Times New Roman"/>
+          <w:color w:val="000000"/>
+          <w:sz w:val="24"/>
+          <w:szCs w:val="24"/>
+          <w:highlight w:val="white"/>
+        </w:rPr>
+        <w:t xml:space="preserve">a proper platform to sell their products. </w:t>
       </w:r>
     </w:p>
     <w:p>
@@ -1601,6 +1659,8 @@
         </w:rPr>
         <w:t>The system,</w:t>
       </w:r>
+      <w:bookmarkStart w:id="1" w:name="_GoBack"/>
+      <w:bookmarkEnd w:id="1"/>
     </w:p>
     <w:p>
       <w:pPr>
@@ -1655,7 +1715,7 @@
           <w:sz w:val="24"/>
           <w:szCs w:val="24"/>
         </w:rPr>
-        <w:t xml:space="preserve">Provide a Selling platform for exporting agricultural </w:t>
+        <w:t xml:space="preserve">Provide a </w:t>
       </w:r>
       <w:r>
         <w:rPr>
@@ -1663,9 +1723,45 @@
           <w:color w:val="000000"/>
           <w:sz w:val="24"/>
           <w:szCs w:val="24"/>
+        </w:rPr>
+        <w:t xml:space="preserve">platform for </w:t>
+      </w:r>
+      <w:r>
+        <w:rPr>
+          <w:rFonts w:ascii="Times New Roman" w:eastAsia="Times New Roman" w:hAnsi="Times New Roman" w:cs="Times New Roman"/>
+          <w:color w:val="000000"/>
+          <w:sz w:val="24"/>
+          <w:szCs w:val="24"/>
+        </w:rPr>
+        <w:t xml:space="preserve">trading exporting agricultural </w:t>
+      </w:r>
+      <w:r>
+        <w:rPr>
+          <w:rFonts w:ascii="Times New Roman" w:eastAsia="Times New Roman" w:hAnsi="Times New Roman" w:cs="Times New Roman"/>
+          <w:color w:val="000000"/>
+          <w:sz w:val="24"/>
+          <w:szCs w:val="24"/>
+        </w:rPr>
+        <w:t xml:space="preserve">products such </w:t>
+      </w:r>
+      <w:r>
+        <w:rPr>
+          <w:rFonts w:ascii="Times New Roman" w:eastAsia="Times New Roman" w:hAnsi="Times New Roman" w:cs="Times New Roman"/>
+          <w:color w:val="000000"/>
+          <w:sz w:val="24"/>
+          <w:szCs w:val="24"/>
+        </w:rPr>
+        <w:t xml:space="preserve">as </w:t>
+      </w:r>
+      <w:r>
+        <w:rPr>
+          <w:rFonts w:ascii="Times New Roman" w:eastAsia="Times New Roman" w:hAnsi="Times New Roman" w:cs="Times New Roman"/>
+          <w:color w:val="000000"/>
+          <w:sz w:val="24"/>
+          <w:szCs w:val="24"/>
           <w:highlight w:val="white"/>
         </w:rPr>
-        <w:t xml:space="preserve">Minor Crops </w:t>
+        <w:t>Vanilla</w:t>
       </w:r>
       <w:r>
         <w:rPr>
@@ -1673,8 +1769,9 @@
           <w:color w:val="000000"/>
           <w:sz w:val="24"/>
           <w:szCs w:val="24"/>
-        </w:rPr>
-        <w:t xml:space="preserve">products such </w:t>
+          <w:highlight w:val="white"/>
+        </w:rPr>
+        <w:t>, C</w:t>
       </w:r>
       <w:r>
         <w:rPr>
@@ -1682,8 +1779,9 @@
           <w:color w:val="000000"/>
           <w:sz w:val="24"/>
           <w:szCs w:val="24"/>
-        </w:rPr>
-        <w:t xml:space="preserve">as </w:t>
+          <w:highlight w:val="white"/>
+        </w:rPr>
+        <w:t>ashew, Pepper, Cinnamon, Clove</w:t>
       </w:r>
       <w:r>
         <w:rPr>
@@ -1693,7 +1791,7 @@
           <w:szCs w:val="24"/>
           <w:highlight w:val="white"/>
         </w:rPr>
-        <w:t>Vanilla</w:t>
+        <w:t>,</w:t>
       </w:r>
       <w:r>
         <w:rPr>
@@ -1703,17 +1801,7 @@
           <w:szCs w:val="24"/>
           <w:highlight w:val="white"/>
         </w:rPr>
-        <w:t>, C</w:t>
-      </w:r>
-      <w:r>
-        <w:rPr>
-          <w:rFonts w:ascii="Times New Roman" w:eastAsia="Times New Roman" w:hAnsi="Times New Roman" w:cs="Times New Roman"/>
-          <w:color w:val="000000"/>
-          <w:sz w:val="24"/>
-          <w:szCs w:val="24"/>
-          <w:highlight w:val="white"/>
-        </w:rPr>
-        <w:t>ashew, Pepper, Cinnamon, Clove etc.</w:t>
+        <w:t xml:space="preserve"> etc.</w:t>
       </w:r>
     </w:p>
     <w:p>
@@ -1736,7 +1824,25 @@
           <w:sz w:val="24"/>
           <w:szCs w:val="24"/>
         </w:rPr>
-        <w:t>Promoting agricultural products exporting online.</w:t>
+        <w:t>Promoting</w:t>
+      </w:r>
+      <w:r>
+        <w:rPr>
+          <w:rFonts w:ascii="Times New Roman" w:eastAsia="Times New Roman" w:hAnsi="Times New Roman" w:cs="Times New Roman"/>
+          <w:color w:val="000000"/>
+          <w:sz w:val="24"/>
+          <w:szCs w:val="24"/>
+        </w:rPr>
+        <w:t xml:space="preserve"> agricultural product export</w:t>
+      </w:r>
+      <w:r>
+        <w:rPr>
+          <w:rFonts w:ascii="Times New Roman" w:eastAsia="Times New Roman" w:hAnsi="Times New Roman" w:cs="Times New Roman"/>
+          <w:color w:val="000000"/>
+          <w:sz w:val="24"/>
+          <w:szCs w:val="24"/>
+        </w:rPr>
+        <w:t xml:space="preserve"> online.</w:t>
       </w:r>
     </w:p>
     <w:p>
@@ -1871,8 +1977,8 @@
           <w:szCs w:val="24"/>
         </w:rPr>
       </w:pPr>
-      <w:bookmarkStart w:id="1" w:name="_heading=h.44sinio" w:colFirst="0" w:colLast="0"/>
-      <w:bookmarkEnd w:id="1"/>
+      <w:bookmarkStart w:id="2" w:name="_heading=h.44sinio" w:colFirst="0" w:colLast="0"/>
+      <w:bookmarkEnd w:id="2"/>
       <w:r>
         <w:rPr>
           <w:rFonts w:ascii="Times New Roman" w:eastAsia="Times New Roman" w:hAnsi="Times New Roman" w:cs="Times New Roman"/>
@@ -1938,8 +2044,8 @@
           <w:szCs w:val="24"/>
         </w:rPr>
       </w:pPr>
-      <w:bookmarkStart w:id="2" w:name="_heading=h.2jxsxqh" w:colFirst="0" w:colLast="0"/>
-      <w:bookmarkEnd w:id="2"/>
+      <w:bookmarkStart w:id="3" w:name="_heading=h.2jxsxqh" w:colFirst="0" w:colLast="0"/>
+      <w:bookmarkEnd w:id="3"/>
       <w:r>
         <w:rPr>
           <w:rFonts w:ascii="Times New Roman" w:eastAsia="Times New Roman" w:hAnsi="Times New Roman" w:cs="Times New Roman"/>
@@ -1984,8 +2090,8 @@
           <w:szCs w:val="24"/>
         </w:rPr>
       </w:pPr>
-      <w:bookmarkStart w:id="3" w:name="_heading=h.z337ya" w:colFirst="0" w:colLast="0"/>
-      <w:bookmarkEnd w:id="3"/>
+      <w:bookmarkStart w:id="4" w:name="_heading=h.z337ya" w:colFirst="0" w:colLast="0"/>
+      <w:bookmarkEnd w:id="4"/>
       <w:r>
         <w:rPr>
           <w:rFonts w:ascii="Times New Roman" w:eastAsia="Times New Roman" w:hAnsi="Times New Roman" w:cs="Times New Roman"/>
@@ -2041,8 +2147,8 @@
           <w:szCs w:val="24"/>
         </w:rPr>
       </w:pPr>
-      <w:bookmarkStart w:id="4" w:name="_heading=h.3j2qqm3" w:colFirst="0" w:colLast="0"/>
-      <w:bookmarkEnd w:id="4"/>
+      <w:bookmarkStart w:id="5" w:name="_heading=h.3j2qqm3" w:colFirst="0" w:colLast="0"/>
+      <w:bookmarkEnd w:id="5"/>
       <w:r>
         <w:rPr>
           <w:rFonts w:ascii="Times New Roman" w:eastAsia="Times New Roman" w:hAnsi="Times New Roman" w:cs="Times New Roman"/>
@@ -2245,7 +2351,7 @@
           <w:insideV w:val="single" w:sz="4" w:space="0" w:color="000000"/>
         </w:tblBorders>
         <w:tblLayout w:type="fixed"/>
-        <w:tblLook w:val="0400"/>
+        <w:tblLook w:val="0400" w:firstRow="0" w:lastRow="0" w:firstColumn="0" w:lastColumn="0" w:noHBand="0" w:noVBand="1"/>
       </w:tblPr>
       <w:tblGrid>
         <w:gridCol w:w="721"/>
@@ -2526,8 +2632,6 @@
               </w:rPr>
               <w:t xml:space="preserve">   iii)Data modelling and design,</w:t>
             </w:r>
-            <w:bookmarkStart w:id="5" w:name="_GoBack"/>
-            <w:bookmarkEnd w:id="5"/>
           </w:p>
           <w:p>
             <w:pPr>
@@ -4220,7 +4324,7 @@
           <w:insideV w:val="single" w:sz="4" w:space="0" w:color="000000"/>
         </w:tblBorders>
         <w:tblLayout w:type="fixed"/>
-        <w:tblLook w:val="0400"/>
+        <w:tblLook w:val="0400" w:firstRow="0" w:lastRow="0" w:firstColumn="0" w:lastColumn="0" w:noHBand="0" w:noVBand="1"/>
       </w:tblPr>
       <w:tblGrid>
         <w:gridCol w:w="567"/>
@@ -5945,7 +6049,7 @@
           <w:insideV w:val="single" w:sz="4" w:space="0" w:color="000000"/>
         </w:tblBorders>
         <w:tblLayout w:type="fixed"/>
-        <w:tblLook w:val="0400"/>
+        <w:tblLook w:val="0400" w:firstRow="0" w:lastRow="0" w:firstColumn="0" w:lastColumn="0" w:noHBand="0" w:noVBand="1"/>
       </w:tblPr>
       <w:tblGrid>
         <w:gridCol w:w="840"/>
@@ -6321,8 +6425,8 @@
 </file>
 
 <file path=word/endnotes.xml><?xml version="1.0" encoding="utf-8"?>
-<w:endnotes xmlns:ve="http://schemas.openxmlformats.org/markup-compatibility/2006" xmlns:o="urn:schemas-microsoft-com:office:office" xmlns:r="http://schemas.openxmlformats.org/officeDocument/2006/relationships" xmlns:m="http://schemas.openxmlformats.org/officeDocument/2006/math" xmlns:v="urn:schemas-microsoft-com:vml" xmlns:wp="http://schemas.openxmlformats.org/drawingml/2006/wordprocessingDrawing" xmlns:w10="urn:schemas-microsoft-com:office:word" xmlns:w="http://schemas.openxmlformats.org/wordprocessingml/2006/main" xmlns:wne="http://schemas.microsoft.com/office/word/2006/wordml">
-  <w:endnote w:type="separator" w:id="0">
+<w:endnotes xmlns:wpc="http://schemas.microsoft.com/office/word/2010/wordprocessingCanvas" xmlns:mc="http://schemas.openxmlformats.org/markup-compatibility/2006" xmlns:o="urn:schemas-microsoft-com:office:office" xmlns:r="http://schemas.openxmlformats.org/officeDocument/2006/relationships" xmlns:m="http://schemas.openxmlformats.org/officeDocument/2006/math" xmlns:v="urn:schemas-microsoft-com:vml" xmlns:wp14="http://schemas.microsoft.com/office/word/2010/wordprocessingDrawing" xmlns:wp="http://schemas.openxmlformats.org/drawingml/2006/wordprocessingDrawing" xmlns:w10="urn:schemas-microsoft-com:office:word" xmlns:w="http://schemas.openxmlformats.org/wordprocessingml/2006/main" xmlns:w14="http://schemas.microsoft.com/office/word/2010/wordml" xmlns:w15="http://schemas.microsoft.com/office/word/2012/wordml" xmlns:wpg="http://schemas.microsoft.com/office/word/2010/wordprocessingGroup" xmlns:wpi="http://schemas.microsoft.com/office/word/2010/wordprocessingInk" xmlns:wne="http://schemas.microsoft.com/office/word/2006/wordml" xmlns:wps="http://schemas.microsoft.com/office/word/2010/wordprocessingShape" mc:Ignorable="w14 w15 wp14">
+  <w:endnote w:type="separator" w:id="-1">
     <w:p>
       <w:pPr>
         <w:spacing w:line="240" w:lineRule="auto"/>
@@ -6332,7 +6436,7 @@
       </w:r>
     </w:p>
   </w:endnote>
-  <w:endnote w:type="continuationSeparator" w:id="1">
+  <w:endnote w:type="continuationSeparator" w:id="0">
     <w:p>
       <w:pPr>
         <w:spacing w:line="240" w:lineRule="auto"/>
@@ -6346,7 +6450,7 @@
 </file>
 
 <file path=word/footer1.xml><?xml version="1.0" encoding="utf-8"?>
-<w:ftr xmlns:ve="http://schemas.openxmlformats.org/markup-compatibility/2006" xmlns:o="urn:schemas-microsoft-com:office:office" xmlns:r="http://schemas.openxmlformats.org/officeDocument/2006/relationships" xmlns:m="http://schemas.openxmlformats.org/officeDocument/2006/math" xmlns:v="urn:schemas-microsoft-com:vml" xmlns:wp="http://schemas.openxmlformats.org/drawingml/2006/wordprocessingDrawing" xmlns:w10="urn:schemas-microsoft-com:office:word" xmlns:w="http://schemas.openxmlformats.org/wordprocessingml/2006/main" xmlns:wne="http://schemas.microsoft.com/office/word/2006/wordml">
+<w:ftr xmlns:wpc="http://schemas.microsoft.com/office/word/2010/wordprocessingCanvas" xmlns:mc="http://schemas.openxmlformats.org/markup-compatibility/2006" xmlns:o="urn:schemas-microsoft-com:office:office" xmlns:r="http://schemas.openxmlformats.org/officeDocument/2006/relationships" xmlns:m="http://schemas.openxmlformats.org/officeDocument/2006/math" xmlns:v="urn:schemas-microsoft-com:vml" xmlns:wp14="http://schemas.microsoft.com/office/word/2010/wordprocessingDrawing" xmlns:wp="http://schemas.openxmlformats.org/drawingml/2006/wordprocessingDrawing" xmlns:w10="urn:schemas-microsoft-com:office:word" xmlns:w="http://schemas.openxmlformats.org/wordprocessingml/2006/main" xmlns:w14="http://schemas.microsoft.com/office/word/2010/wordml" xmlns:w15="http://schemas.microsoft.com/office/word/2012/wordml" xmlns:wpg="http://schemas.microsoft.com/office/word/2010/wordprocessingGroup" xmlns:wpi="http://schemas.microsoft.com/office/word/2010/wordprocessingInk" xmlns:wne="http://schemas.microsoft.com/office/word/2006/wordml" xmlns:wps="http://schemas.microsoft.com/office/word/2010/wordprocessingShape" mc:Ignorable="w14 w15 wp14">
   <w:p>
     <w:pPr>
       <w:pBdr>
@@ -6389,7 +6493,7 @@
         <w:noProof/>
         <w:color w:val="000000"/>
       </w:rPr>
-      <w:t>2</w:t>
+      <w:t>3</w:t>
     </w:r>
     <w:r>
       <w:rPr>
@@ -6421,7 +6525,7 @@
 </file>
 
 <file path=word/footer2.xml><?xml version="1.0" encoding="utf-8"?>
-<w:ftr xmlns:ve="http://schemas.openxmlformats.org/markup-compatibility/2006" xmlns:o="urn:schemas-microsoft-com:office:office" xmlns:r="http://schemas.openxmlformats.org/officeDocument/2006/relationships" xmlns:m="http://schemas.openxmlformats.org/officeDocument/2006/math" xmlns:v="urn:schemas-microsoft-com:vml" xmlns:wp="http://schemas.openxmlformats.org/drawingml/2006/wordprocessingDrawing" xmlns:w10="urn:schemas-microsoft-com:office:word" xmlns:w="http://schemas.openxmlformats.org/wordprocessingml/2006/main" xmlns:wne="http://schemas.microsoft.com/office/word/2006/wordml">
+<w:ftr xmlns:wpc="http://schemas.microsoft.com/office/word/2010/wordprocessingCanvas" xmlns:mc="http://schemas.openxmlformats.org/markup-compatibility/2006" xmlns:o="urn:schemas-microsoft-com:office:office" xmlns:r="http://schemas.openxmlformats.org/officeDocument/2006/relationships" xmlns:m="http://schemas.openxmlformats.org/officeDocument/2006/math" xmlns:v="urn:schemas-microsoft-com:vml" xmlns:wp14="http://schemas.microsoft.com/office/word/2010/wordprocessingDrawing" xmlns:wp="http://schemas.openxmlformats.org/drawingml/2006/wordprocessingDrawing" xmlns:w10="urn:schemas-microsoft-com:office:word" xmlns:w="http://schemas.openxmlformats.org/wordprocessingml/2006/main" xmlns:w14="http://schemas.microsoft.com/office/word/2010/wordml" xmlns:w15="http://schemas.microsoft.com/office/word/2012/wordml" xmlns:wpg="http://schemas.microsoft.com/office/word/2010/wordprocessingGroup" xmlns:wpi="http://schemas.microsoft.com/office/word/2010/wordprocessingInk" xmlns:wne="http://schemas.microsoft.com/office/word/2006/wordml" xmlns:wps="http://schemas.microsoft.com/office/word/2010/wordprocessingShape" mc:Ignorable="w14 w15 wp14">
   <w:p>
     <w:pPr>
       <w:pBdr>
@@ -6465,8 +6569,8 @@
 </file>
 
 <file path=word/footnotes.xml><?xml version="1.0" encoding="utf-8"?>
-<w:footnotes xmlns:ve="http://schemas.openxmlformats.org/markup-compatibility/2006" xmlns:o="urn:schemas-microsoft-com:office:office" xmlns:r="http://schemas.openxmlformats.org/officeDocument/2006/relationships" xmlns:m="http://schemas.openxmlformats.org/officeDocument/2006/math" xmlns:v="urn:schemas-microsoft-com:vml" xmlns:wp="http://schemas.openxmlformats.org/drawingml/2006/wordprocessingDrawing" xmlns:w10="urn:schemas-microsoft-com:office:word" xmlns:w="http://schemas.openxmlformats.org/wordprocessingml/2006/main" xmlns:wne="http://schemas.microsoft.com/office/word/2006/wordml">
-  <w:footnote w:type="separator" w:id="0">
+<w:footnotes xmlns:wpc="http://schemas.microsoft.com/office/word/2010/wordprocessingCanvas" xmlns:mc="http://schemas.openxmlformats.org/markup-compatibility/2006" xmlns:o="urn:schemas-microsoft-com:office:office" xmlns:r="http://schemas.openxmlformats.org/officeDocument/2006/relationships" xmlns:m="http://schemas.openxmlformats.org/officeDocument/2006/math" xmlns:v="urn:schemas-microsoft-com:vml" xmlns:wp14="http://schemas.microsoft.com/office/word/2010/wordprocessingDrawing" xmlns:wp="http://schemas.openxmlformats.org/drawingml/2006/wordprocessingDrawing" xmlns:w10="urn:schemas-microsoft-com:office:word" xmlns:w="http://schemas.openxmlformats.org/wordprocessingml/2006/main" xmlns:w14="http://schemas.microsoft.com/office/word/2010/wordml" xmlns:w15="http://schemas.microsoft.com/office/word/2012/wordml" xmlns:wpg="http://schemas.microsoft.com/office/word/2010/wordprocessingGroup" xmlns:wpi="http://schemas.microsoft.com/office/word/2010/wordprocessingInk" xmlns:wne="http://schemas.microsoft.com/office/word/2006/wordml" xmlns:wps="http://schemas.microsoft.com/office/word/2010/wordprocessingShape" mc:Ignorable="w14 w15 wp14">
+  <w:footnote w:type="separator" w:id="-1">
     <w:p>
       <w:pPr>
         <w:spacing w:line="240" w:lineRule="auto"/>
@@ -6476,7 +6580,7 @@
       </w:r>
     </w:p>
   </w:footnote>
-  <w:footnote w:type="continuationSeparator" w:id="1">
+  <w:footnote w:type="continuationSeparator" w:id="0">
     <w:p>
       <w:pPr>
         <w:spacing w:line="240" w:lineRule="auto"/>
@@ -6490,7 +6594,7 @@
 </file>
 
 <file path=word/numbering.xml><?xml version="1.0" encoding="utf-8"?>
-<w:numbering xmlns:ve="http://schemas.openxmlformats.org/markup-compatibility/2006" xmlns:o="urn:schemas-microsoft-com:office:office" xmlns:r="http://schemas.openxmlformats.org/officeDocument/2006/relationships" xmlns:m="http://schemas.openxmlformats.org/officeDocument/2006/math" xmlns:v="urn:schemas-microsoft-com:vml" xmlns:wp="http://schemas.openxmlformats.org/drawingml/2006/wordprocessingDrawing" xmlns:w10="urn:schemas-microsoft-com:office:word" xmlns:w="http://schemas.openxmlformats.org/wordprocessingml/2006/main" xmlns:wne="http://schemas.microsoft.com/office/word/2006/wordml">
+<w:numbering xmlns:wpc="http://schemas.microsoft.com/office/word/2010/wordprocessingCanvas" xmlns:mc="http://schemas.openxmlformats.org/markup-compatibility/2006" xmlns:o="urn:schemas-microsoft-com:office:office" xmlns:r="http://schemas.openxmlformats.org/officeDocument/2006/relationships" xmlns:m="http://schemas.openxmlformats.org/officeDocument/2006/math" xmlns:v="urn:schemas-microsoft-com:vml" xmlns:wp14="http://schemas.microsoft.com/office/word/2010/wordprocessingDrawing" xmlns:wp="http://schemas.openxmlformats.org/drawingml/2006/wordprocessingDrawing" xmlns:w10="urn:schemas-microsoft-com:office:word" xmlns:w="http://schemas.openxmlformats.org/wordprocessingml/2006/main" xmlns:w14="http://schemas.microsoft.com/office/word/2010/wordml" xmlns:w15="http://schemas.microsoft.com/office/word/2012/wordml" xmlns:wpg="http://schemas.microsoft.com/office/word/2010/wordprocessingGroup" xmlns:wpi="http://schemas.microsoft.com/office/word/2010/wordprocessingInk" xmlns:wne="http://schemas.microsoft.com/office/word/2006/wordml" xmlns:wps="http://schemas.microsoft.com/office/word/2010/wordprocessingShape" mc:Ignorable="w14 w15 wp14">
   <w:abstractNum w:abstractNumId="0">
     <w:nsid w:val="1A642F4B"/>
     <w:multiLevelType w:val="multilevel"/>
@@ -7142,7 +7246,7 @@
 </file>
 
 <file path=word/styles.xml><?xml version="1.0" encoding="utf-8"?>
-<w:styles xmlns:r="http://schemas.openxmlformats.org/officeDocument/2006/relationships" xmlns:w="http://schemas.openxmlformats.org/wordprocessingml/2006/main">
+<w:styles xmlns:mc="http://schemas.openxmlformats.org/markup-compatibility/2006" xmlns:r="http://schemas.openxmlformats.org/officeDocument/2006/relationships" xmlns:w="http://schemas.openxmlformats.org/wordprocessingml/2006/main" xmlns:w14="http://schemas.microsoft.com/office/word/2010/wordml" xmlns:w15="http://schemas.microsoft.com/office/word/2012/wordml" mc:Ignorable="w14 w15">
   <w:docDefaults>
     <w:rPrDefault>
       <w:rPr>
@@ -7158,144 +7262,378 @@
       </w:pPr>
     </w:pPrDefault>
   </w:docDefaults>
-  <w:latentStyles w:defLockedState="0" w:defUIPriority="99" w:defSemiHidden="1" w:defUnhideWhenUsed="1" w:defQFormat="0" w:count="267">
-    <w:lsdException w:name="Normal" w:semiHidden="0" w:uiPriority="0" w:unhideWhenUsed="0" w:qFormat="1"/>
-    <w:lsdException w:name="heading 1" w:semiHidden="0" w:uiPriority="9" w:unhideWhenUsed="0" w:qFormat="1"/>
-    <w:lsdException w:name="heading 2" w:uiPriority="9" w:qFormat="1"/>
-    <w:lsdException w:name="heading 3" w:uiPriority="9" w:qFormat="1"/>
-    <w:lsdException w:name="heading 4" w:uiPriority="9" w:qFormat="1"/>
-    <w:lsdException w:name="heading 5" w:uiPriority="9" w:qFormat="1"/>
-    <w:lsdException w:name="heading 6" w:uiPriority="9" w:qFormat="1"/>
-    <w:lsdException w:name="heading 7" w:uiPriority="9" w:qFormat="1"/>
-    <w:lsdException w:name="heading 8" w:uiPriority="9" w:qFormat="1"/>
-    <w:lsdException w:name="heading 9" w:uiPriority="9" w:qFormat="1"/>
-    <w:lsdException w:name="toc 1" w:uiPriority="39"/>
-    <w:lsdException w:name="toc 2" w:uiPriority="39"/>
-    <w:lsdException w:name="toc 3" w:uiPriority="39"/>
-    <w:lsdException w:name="toc 4" w:uiPriority="39"/>
-    <w:lsdException w:name="toc 5" w:uiPriority="39"/>
-    <w:lsdException w:name="toc 6" w:uiPriority="39"/>
-    <w:lsdException w:name="toc 7" w:uiPriority="39"/>
-    <w:lsdException w:name="toc 8" w:uiPriority="39"/>
-    <w:lsdException w:name="toc 9" w:uiPriority="39"/>
-    <w:lsdException w:name="caption" w:uiPriority="35" w:qFormat="1"/>
-    <w:lsdException w:name="Title" w:semiHidden="0" w:uiPriority="10" w:unhideWhenUsed="0" w:qFormat="1"/>
-    <w:lsdException w:name="Default Paragraph Font" w:uiPriority="1"/>
-    <w:lsdException w:name="Subtitle" w:semiHidden="0" w:uiPriority="11" w:unhideWhenUsed="0" w:qFormat="1"/>
-    <w:lsdException w:name="Strong" w:semiHidden="0" w:uiPriority="22" w:unhideWhenUsed="0" w:qFormat="1"/>
-    <w:lsdException w:name="Emphasis" w:semiHidden="0" w:uiPriority="20" w:unhideWhenUsed="0" w:qFormat="1"/>
-    <w:lsdException w:name="Table Grid" w:semiHidden="0" w:uiPriority="39" w:unhideWhenUsed="0"/>
-    <w:lsdException w:name="Placeholder Text" w:unhideWhenUsed="0"/>
-    <w:lsdException w:name="No Spacing" w:semiHidden="0" w:uiPriority="1" w:unhideWhenUsed="0" w:qFormat="1"/>
-    <w:lsdException w:name="Light Shading" w:semiHidden="0" w:uiPriority="60" w:unhideWhenUsed="0"/>
-    <w:lsdException w:name="Light List" w:semiHidden="0" w:uiPriority="61" w:unhideWhenUsed="0"/>
-    <w:lsdException w:name="Light Grid" w:semiHidden="0" w:uiPriority="62" w:unhideWhenUsed="0"/>
-    <w:lsdException w:name="Medium Shading 1" w:semiHidden="0" w:uiPriority="63" w:unhideWhenUsed="0"/>
-    <w:lsdException w:name="Medium Shading 2" w:semiHidden="0" w:uiPriority="64" w:unhideWhenUsed="0"/>
-    <w:lsdException w:name="Medium List 1" w:semiHidden="0" w:uiPriority="65" w:unhideWhenUsed="0"/>
-    <w:lsdException w:name="Medium List 2" w:semiHidden="0" w:uiPriority="66" w:unhideWhenUsed="0"/>
-    <w:lsdException w:name="Medium Grid 1" w:semiHidden="0" w:uiPriority="67" w:unhideWhenUsed="0"/>
-    <w:lsdException w:name="Medium Grid 2" w:semiHidden="0" w:uiPriority="68" w:unhideWhenUsed="0"/>
-    <w:lsdException w:name="Medium Grid 3" w:semiHidden="0" w:uiPriority="69" w:unhideWhenUsed="0"/>
-    <w:lsdException w:name="Dark List" w:semiHidden="0" w:uiPriority="70" w:unhideWhenUsed="0"/>
-    <w:lsdException w:name="Colorful Shading" w:semiHidden="0" w:uiPriority="71" w:unhideWhenUsed="0"/>
-    <w:lsdException w:name="Colorful List" w:semiHidden="0" w:uiPriority="72" w:unhideWhenUsed="0"/>
-    <w:lsdException w:name="Colorful Grid" w:semiHidden="0" w:uiPriority="73" w:unhideWhenUsed="0"/>
-    <w:lsdException w:name="Light Shading Accent 1" w:semiHidden="0" w:uiPriority="60" w:unhideWhenUsed="0"/>
-    <w:lsdException w:name="Light List Accent 1" w:semiHidden="0" w:uiPriority="61" w:unhideWhenUsed="0"/>
-    <w:lsdException w:name="Light Grid Accent 1" w:semiHidden="0" w:uiPriority="62" w:unhideWhenUsed="0"/>
-    <w:lsdException w:name="Medium Shading 1 Accent 1" w:semiHidden="0" w:uiPriority="63" w:unhideWhenUsed="0"/>
-    <w:lsdException w:name="Medium Shading 2 Accent 1" w:semiHidden="0" w:uiPriority="64" w:unhideWhenUsed="0"/>
-    <w:lsdException w:name="Medium List 1 Accent 1" w:semiHidden="0" w:uiPriority="65" w:unhideWhenUsed="0"/>
-    <w:lsdException w:name="Revision" w:unhideWhenUsed="0"/>
-    <w:lsdException w:name="List Paragraph" w:semiHidden="0" w:uiPriority="34" w:unhideWhenUsed="0" w:qFormat="1"/>
-    <w:lsdException w:name="Quote" w:semiHidden="0" w:uiPriority="29" w:unhideWhenUsed="0" w:qFormat="1"/>
-    <w:lsdException w:name="Intense Quote" w:semiHidden="0" w:uiPriority="30" w:unhideWhenUsed="0" w:qFormat="1"/>
-    <w:lsdException w:name="Medium List 2 Accent 1" w:semiHidden="0" w:uiPriority="66" w:unhideWhenUsed="0"/>
-    <w:lsdException w:name="Medium Grid 1 Accent 1" w:semiHidden="0" w:uiPriority="67" w:unhideWhenUsed="0"/>
-    <w:lsdException w:name="Medium Grid 2 Accent 1" w:semiHidden="0" w:uiPriority="68" w:unhideWhenUsed="0"/>
-    <w:lsdException w:name="Medium Grid 3 Accent 1" w:semiHidden="0" w:uiPriority="69" w:unhideWhenUsed="0"/>
-    <w:lsdException w:name="Dark List Accent 1" w:semiHidden="0" w:uiPriority="70" w:unhideWhenUsed="0"/>
-    <w:lsdException w:name="Colorful Shading Accent 1" w:semiHidden="0" w:uiPriority="71" w:unhideWhenUsed="0"/>
-    <w:lsdException w:name="Colorful List Accent 1" w:semiHidden="0" w:uiPriority="72" w:unhideWhenUsed="0"/>
-    <w:lsdException w:name="Colorful Grid Accent 1" w:semiHidden="0" w:uiPriority="73" w:unhideWhenUsed="0"/>
-    <w:lsdException w:name="Light Shading Accent 2" w:semiHidden="0" w:uiPriority="60" w:unhideWhenUsed="0"/>
-    <w:lsdException w:name="Light List Accent 2" w:semiHidden="0" w:uiPriority="61" w:unhideWhenUsed="0"/>
-    <w:lsdException w:name="Light Grid Accent 2" w:semiHidden="0" w:uiPriority="62" w:unhideWhenUsed="0"/>
-    <w:lsdException w:name="Medium Shading 1 Accent 2" w:semiHidden="0" w:uiPriority="63" w:unhideWhenUsed="0"/>
-    <w:lsdException w:name="Medium Shading 2 Accent 2" w:semiHidden="0" w:uiPriority="64" w:unhideWhenUsed="0"/>
-    <w:lsdException w:name="Medium List 1 Accent 2" w:semiHidden="0" w:uiPriority="65" w:unhideWhenUsed="0"/>
-    <w:lsdException w:name="Medium List 2 Accent 2" w:semiHidden="0" w:uiPriority="66" w:unhideWhenUsed="0"/>
-    <w:lsdException w:name="Medium Grid 1 Accent 2" w:semiHidden="0" w:uiPriority="67" w:unhideWhenUsed="0"/>
-    <w:lsdException w:name="Medium Grid 2 Accent 2" w:semiHidden="0" w:uiPriority="68" w:unhideWhenUsed="0"/>
-    <w:lsdException w:name="Medium Grid 3 Accent 2" w:semiHidden="0" w:uiPriority="69" w:unhideWhenUsed="0"/>
-    <w:lsdException w:name="Dark List Accent 2" w:semiHidden="0" w:uiPriority="70" w:unhideWhenUsed="0"/>
-    <w:lsdException w:name="Colorful Shading Accent 2" w:semiHidden="0" w:uiPriority="71" w:unhideWhenUsed="0"/>
-    <w:lsdException w:name="Colorful List Accent 2" w:semiHidden="0" w:uiPriority="72" w:unhideWhenUsed="0"/>
-    <w:lsdException w:name="Colorful Grid Accent 2" w:semiHidden="0" w:uiPriority="73" w:unhideWhenUsed="0"/>
-    <w:lsdException w:name="Light Shading Accent 3" w:semiHidden="0" w:uiPriority="60" w:unhideWhenUsed="0"/>
-    <w:lsdException w:name="Light List Accent 3" w:semiHidden="0" w:uiPriority="61" w:unhideWhenUsed="0"/>
-    <w:lsdException w:name="Light Grid Accent 3" w:semiHidden="0" w:uiPriority="62" w:unhideWhenUsed="0"/>
-    <w:lsdException w:name="Medium Shading 1 Accent 3" w:semiHidden="0" w:uiPriority="63" w:unhideWhenUsed="0"/>
-    <w:lsdException w:name="Medium Shading 2 Accent 3" w:semiHidden="0" w:uiPriority="64" w:unhideWhenUsed="0"/>
-    <w:lsdException w:name="Medium List 1 Accent 3" w:semiHidden="0" w:uiPriority="65" w:unhideWhenUsed="0"/>
-    <w:lsdException w:name="Medium List 2 Accent 3" w:semiHidden="0" w:uiPriority="66" w:unhideWhenUsed="0"/>
-    <w:lsdException w:name="Medium Grid 1 Accent 3" w:semiHidden="0" w:uiPriority="67" w:unhideWhenUsed="0"/>
-    <w:lsdException w:name="Medium Grid 2 Accent 3" w:semiHidden="0" w:uiPriority="68" w:unhideWhenUsed="0"/>
-    <w:lsdException w:name="Medium Grid 3 Accent 3" w:semiHidden="0" w:uiPriority="69" w:unhideWhenUsed="0"/>
-    <w:lsdException w:name="Dark List Accent 3" w:semiHidden="0" w:uiPriority="70" w:unhideWhenUsed="0"/>
-    <w:lsdException w:name="Colorful Shading Accent 3" w:semiHidden="0" w:uiPriority="71" w:unhideWhenUsed="0"/>
-    <w:lsdException w:name="Colorful List Accent 3" w:semiHidden="0" w:uiPriority="72" w:unhideWhenUsed="0"/>
-    <w:lsdException w:name="Colorful Grid Accent 3" w:semiHidden="0" w:uiPriority="73" w:unhideWhenUsed="0"/>
-    <w:lsdException w:name="Light Shading Accent 4" w:semiHidden="0" w:uiPriority="60" w:unhideWhenUsed="0"/>
-    <w:lsdException w:name="Light List Accent 4" w:semiHidden="0" w:uiPriority="61" w:unhideWhenUsed="0"/>
-    <w:lsdException w:name="Light Grid Accent 4" w:semiHidden="0" w:uiPriority="62" w:unhideWhenUsed="0"/>
-    <w:lsdException w:name="Medium Shading 1 Accent 4" w:semiHidden="0" w:uiPriority="63" w:unhideWhenUsed="0"/>
-    <w:lsdException w:name="Medium Shading 2 Accent 4" w:semiHidden="0" w:uiPriority="64" w:unhideWhenUsed="0"/>
-    <w:lsdException w:name="Medium List 1 Accent 4" w:semiHidden="0" w:uiPriority="65" w:unhideWhenUsed="0"/>
-    <w:lsdException w:name="Medium List 2 Accent 4" w:semiHidden="0" w:uiPriority="66" w:unhideWhenUsed="0"/>
-    <w:lsdException w:name="Medium Grid 1 Accent 4" w:semiHidden="0" w:uiPriority="67" w:unhideWhenUsed="0"/>
-    <w:lsdException w:name="Medium Grid 2 Accent 4" w:semiHidden="0" w:uiPriority="68" w:unhideWhenUsed="0"/>
-    <w:lsdException w:name="Medium Grid 3 Accent 4" w:semiHidden="0" w:uiPriority="69" w:unhideWhenUsed="0"/>
-    <w:lsdException w:name="Dark List Accent 4" w:semiHidden="0" w:uiPriority="70" w:unhideWhenUsed="0"/>
-    <w:lsdException w:name="Colorful Shading Accent 4" w:semiHidden="0" w:uiPriority="71" w:unhideWhenUsed="0"/>
-    <w:lsdException w:name="Colorful List Accent 4" w:semiHidden="0" w:uiPriority="72" w:unhideWhenUsed="0"/>
-    <w:lsdException w:name="Colorful Grid Accent 4" w:semiHidden="0" w:uiPriority="73" w:unhideWhenUsed="0"/>
-    <w:lsdException w:name="Light Shading Accent 5" w:semiHidden="0" w:uiPriority="60" w:unhideWhenUsed="0"/>
-    <w:lsdException w:name="Light List Accent 5" w:semiHidden="0" w:uiPriority="61" w:unhideWhenUsed="0"/>
-    <w:lsdException w:name="Light Grid Accent 5" w:semiHidden="0" w:uiPriority="62" w:unhideWhenUsed="0"/>
-    <w:lsdException w:name="Medium Shading 1 Accent 5" w:semiHidden="0" w:uiPriority="63" w:unhideWhenUsed="0"/>
-    <w:lsdException w:name="Medium Shading 2 Accent 5" w:semiHidden="0" w:uiPriority="64" w:unhideWhenUsed="0"/>
-    <w:lsdException w:name="Medium List 1 Accent 5" w:semiHidden="0" w:uiPriority="65" w:unhideWhenUsed="0"/>
-    <w:lsdException w:name="Medium List 2 Accent 5" w:semiHidden="0" w:uiPriority="66" w:unhideWhenUsed="0"/>
-    <w:lsdException w:name="Medium Grid 1 Accent 5" w:semiHidden="0" w:uiPriority="67" w:unhideWhenUsed="0"/>
-    <w:lsdException w:name="Medium Grid 2 Accent 5" w:semiHidden="0" w:uiPriority="68" w:unhideWhenUsed="0"/>
-    <w:lsdException w:name="Medium Grid 3 Accent 5" w:semiHidden="0" w:uiPriority="69" w:unhideWhenUsed="0"/>
-    <w:lsdException w:name="Dark List Accent 5" w:semiHidden="0" w:uiPriority="70" w:unhideWhenUsed="0"/>
-    <w:lsdException w:name="Colorful Shading Accent 5" w:semiHidden="0" w:uiPriority="71" w:unhideWhenUsed="0"/>
-    <w:lsdException w:name="Colorful List Accent 5" w:semiHidden="0" w:uiPriority="72" w:unhideWhenUsed="0"/>
-    <w:lsdException w:name="Colorful Grid Accent 5" w:semiHidden="0" w:uiPriority="73" w:unhideWhenUsed="0"/>
-    <w:lsdException w:name="Light Shading Accent 6" w:semiHidden="0" w:uiPriority="60" w:unhideWhenUsed="0"/>
-    <w:lsdException w:name="Light List Accent 6" w:semiHidden="0" w:uiPriority="61" w:unhideWhenUsed="0"/>
-    <w:lsdException w:name="Light Grid Accent 6" w:semiHidden="0" w:uiPriority="62" w:unhideWhenUsed="0"/>
-    <w:lsdException w:name="Medium Shading 1 Accent 6" w:semiHidden="0" w:uiPriority="63" w:unhideWhenUsed="0"/>
-    <w:lsdException w:name="Medium Shading 2 Accent 6" w:semiHidden="0" w:uiPriority="64" w:unhideWhenUsed="0"/>
-    <w:lsdException w:name="Medium List 1 Accent 6" w:semiHidden="0" w:uiPriority="65" w:unhideWhenUsed="0"/>
-    <w:lsdException w:name="Medium List 2 Accent 6" w:semiHidden="0" w:uiPriority="66" w:unhideWhenUsed="0"/>
-    <w:lsdException w:name="Medium Grid 1 Accent 6" w:semiHidden="0" w:uiPriority="67" w:unhideWhenUsed="0"/>
-    <w:lsdException w:name="Medium Grid 2 Accent 6" w:semiHidden="0" w:uiPriority="68" w:unhideWhenUsed="0"/>
-    <w:lsdException w:name="Medium Grid 3 Accent 6" w:semiHidden="0" w:uiPriority="69" w:unhideWhenUsed="0"/>
-    <w:lsdException w:name="Dark List Accent 6" w:semiHidden="0" w:uiPriority="70" w:unhideWhenUsed="0"/>
-    <w:lsdException w:name="Colorful Shading Accent 6" w:semiHidden="0" w:uiPriority="71" w:unhideWhenUsed="0"/>
-    <w:lsdException w:name="Colorful List Accent 6" w:semiHidden="0" w:uiPriority="72" w:unhideWhenUsed="0"/>
-    <w:lsdException w:name="Colorful Grid Accent 6" w:semiHidden="0" w:uiPriority="73" w:unhideWhenUsed="0"/>
-    <w:lsdException w:name="Subtle Emphasis" w:semiHidden="0" w:uiPriority="19" w:unhideWhenUsed="0" w:qFormat="1"/>
-    <w:lsdException w:name="Intense Emphasis" w:semiHidden="0" w:uiPriority="21" w:unhideWhenUsed="0" w:qFormat="1"/>
-    <w:lsdException w:name="Subtle Reference" w:semiHidden="0" w:uiPriority="31" w:unhideWhenUsed="0" w:qFormat="1"/>
-    <w:lsdException w:name="Intense Reference" w:semiHidden="0" w:uiPriority="32" w:unhideWhenUsed="0" w:qFormat="1"/>
-    <w:lsdException w:name="Book Title" w:semiHidden="0" w:uiPriority="33" w:unhideWhenUsed="0" w:qFormat="1"/>
-    <w:lsdException w:name="Bibliography" w:uiPriority="37"/>
-    <w:lsdException w:name="TOC Heading" w:uiPriority="39" w:qFormat="1"/>
+  <w:latentStyles w:defLockedState="0" w:defUIPriority="99" w:defSemiHidden="0" w:defUnhideWhenUsed="0" w:defQFormat="0" w:count="371">
+    <w:lsdException w:name="Normal" w:uiPriority="0" w:qFormat="1"/>
+    <w:lsdException w:name="heading 1" w:uiPriority="9" w:qFormat="1"/>
+    <w:lsdException w:name="heading 2" w:semiHidden="1" w:uiPriority="9" w:unhideWhenUsed="1" w:qFormat="1"/>
+    <w:lsdException w:name="heading 3" w:semiHidden="1" w:uiPriority="9" w:unhideWhenUsed="1" w:qFormat="1"/>
+    <w:lsdException w:name="heading 4" w:semiHidden="1" w:uiPriority="9" w:unhideWhenUsed="1" w:qFormat="1"/>
+    <w:lsdException w:name="heading 5" w:semiHidden="1" w:uiPriority="9" w:unhideWhenUsed="1" w:qFormat="1"/>
+    <w:lsdException w:name="heading 6" w:semiHidden="1" w:uiPriority="9" w:unhideWhenUsed="1" w:qFormat="1"/>
+    <w:lsdException w:name="heading 7" w:semiHidden="1" w:uiPriority="9" w:unhideWhenUsed="1" w:qFormat="1"/>
+    <w:lsdException w:name="heading 8" w:semiHidden="1" w:uiPriority="9" w:unhideWhenUsed="1" w:qFormat="1"/>
+    <w:lsdException w:name="heading 9" w:semiHidden="1" w:uiPriority="9" w:unhideWhenUsed="1" w:qFormat="1"/>
+    <w:lsdException w:name="index 1" w:semiHidden="1" w:unhideWhenUsed="1"/>
+    <w:lsdException w:name="index 2" w:semiHidden="1" w:unhideWhenUsed="1"/>
+    <w:lsdException w:name="index 3" w:semiHidden="1" w:unhideWhenUsed="1"/>
+    <w:lsdException w:name="index 4" w:semiHidden="1" w:unhideWhenUsed="1"/>
+    <w:lsdException w:name="index 5" w:semiHidden="1" w:unhideWhenUsed="1"/>
+    <w:lsdException w:name="index 6" w:semiHidden="1" w:unhideWhenUsed="1"/>
+    <w:lsdException w:name="index 7" w:semiHidden="1" w:unhideWhenUsed="1"/>
+    <w:lsdException w:name="index 8" w:semiHidden="1" w:unhideWhenUsed="1"/>
+    <w:lsdException w:name="index 9" w:semiHidden="1" w:unhideWhenUsed="1"/>
+    <w:lsdException w:name="toc 1" w:semiHidden="1" w:uiPriority="39" w:unhideWhenUsed="1"/>
+    <w:lsdException w:name="toc 2" w:semiHidden="1" w:uiPriority="39" w:unhideWhenUsed="1"/>
+    <w:lsdException w:name="toc 3" w:semiHidden="1" w:uiPriority="39" w:unhideWhenUsed="1"/>
+    <w:lsdException w:name="toc 4" w:semiHidden="1" w:uiPriority="39" w:unhideWhenUsed="1"/>
+    <w:lsdException w:name="toc 5" w:semiHidden="1" w:uiPriority="39" w:unhideWhenUsed="1"/>
+    <w:lsdException w:name="toc 6" w:semiHidden="1" w:uiPriority="39" w:unhideWhenUsed="1"/>
+    <w:lsdException w:name="toc 7" w:semiHidden="1" w:uiPriority="39" w:unhideWhenUsed="1"/>
+    <w:lsdException w:name="toc 8" w:semiHidden="1" w:uiPriority="39" w:unhideWhenUsed="1"/>
+    <w:lsdException w:name="toc 9" w:semiHidden="1" w:uiPriority="39" w:unhideWhenUsed="1"/>
+    <w:lsdException w:name="Normal Indent" w:semiHidden="1" w:unhideWhenUsed="1"/>
+    <w:lsdException w:name="footnote text" w:semiHidden="1" w:unhideWhenUsed="1"/>
+    <w:lsdException w:name="annotation text" w:semiHidden="1" w:unhideWhenUsed="1"/>
+    <w:lsdException w:name="header" w:semiHidden="1" w:unhideWhenUsed="1"/>
+    <w:lsdException w:name="footer" w:semiHidden="1" w:unhideWhenUsed="1"/>
+    <w:lsdException w:name="index heading" w:semiHidden="1" w:unhideWhenUsed="1"/>
+    <w:lsdException w:name="caption" w:semiHidden="1" w:uiPriority="35" w:unhideWhenUsed="1" w:qFormat="1"/>
+    <w:lsdException w:name="table of figures" w:semiHidden="1" w:unhideWhenUsed="1"/>
+    <w:lsdException w:name="envelope address" w:semiHidden="1" w:unhideWhenUsed="1"/>
+    <w:lsdException w:name="envelope return" w:semiHidden="1" w:unhideWhenUsed="1"/>
+    <w:lsdException w:name="footnote reference" w:semiHidden="1" w:unhideWhenUsed="1"/>
+    <w:lsdException w:name="annotation reference" w:semiHidden="1" w:unhideWhenUsed="1"/>
+    <w:lsdException w:name="line number" w:semiHidden="1" w:unhideWhenUsed="1"/>
+    <w:lsdException w:name="page number" w:semiHidden="1" w:unhideWhenUsed="1"/>
+    <w:lsdException w:name="endnote reference" w:semiHidden="1" w:unhideWhenUsed="1"/>
+    <w:lsdException w:name="endnote text" w:semiHidden="1" w:unhideWhenUsed="1"/>
+    <w:lsdException w:name="table of authorities" w:semiHidden="1" w:unhideWhenUsed="1"/>
+    <w:lsdException w:name="macro" w:semiHidden="1" w:unhideWhenUsed="1"/>
+    <w:lsdException w:name="toa heading" w:semiHidden="1" w:unhideWhenUsed="1"/>
+    <w:lsdException w:name="List" w:semiHidden="1" w:unhideWhenUsed="1"/>
+    <w:lsdException w:name="List Bullet" w:semiHidden="1" w:unhideWhenUsed="1"/>
+    <w:lsdException w:name="List Number" w:semiHidden="1" w:unhideWhenUsed="1"/>
+    <w:lsdException w:name="List 2" w:semiHidden="1" w:unhideWhenUsed="1"/>
+    <w:lsdException w:name="List 3" w:semiHidden="1" w:unhideWhenUsed="1"/>
+    <w:lsdException w:name="List 4" w:semiHidden="1" w:unhideWhenUsed="1"/>
+    <w:lsdException w:name="List 5" w:semiHidden="1" w:unhideWhenUsed="1"/>
+    <w:lsdException w:name="List Bullet 2" w:semiHidden="1" w:unhideWhenUsed="1"/>
+    <w:lsdException w:name="List Bullet 3" w:semiHidden="1" w:unhideWhenUsed="1"/>
+    <w:lsdException w:name="List Bullet 4" w:semiHidden="1" w:unhideWhenUsed="1"/>
+    <w:lsdException w:name="List Bullet 5" w:semiHidden="1" w:unhideWhenUsed="1"/>
+    <w:lsdException w:name="List Number 2" w:semiHidden="1" w:unhideWhenUsed="1"/>
+    <w:lsdException w:name="List Number 3" w:semiHidden="1" w:unhideWhenUsed="1"/>
+    <w:lsdException w:name="List Number 4" w:semiHidden="1" w:unhideWhenUsed="1"/>
+    <w:lsdException w:name="List Number 5" w:semiHidden="1" w:unhideWhenUsed="1"/>
+    <w:lsdException w:name="Title" w:uiPriority="10" w:qFormat="1"/>
+    <w:lsdException w:name="Closing" w:semiHidden="1" w:unhideWhenUsed="1"/>
+    <w:lsdException w:name="Signature" w:semiHidden="1" w:unhideWhenUsed="1"/>
+    <w:lsdException w:name="Default Paragraph Font" w:semiHidden="1" w:uiPriority="1" w:unhideWhenUsed="1"/>
+    <w:lsdException w:name="Body Text" w:semiHidden="1" w:unhideWhenUsed="1"/>
+    <w:lsdException w:name="Body Text Indent" w:semiHidden="1" w:unhideWhenUsed="1"/>
+    <w:lsdException w:name="List Continue" w:semiHidden="1" w:unhideWhenUsed="1"/>
+    <w:lsdException w:name="List Continue 2" w:semiHidden="1" w:unhideWhenUsed="1"/>
+    <w:lsdException w:name="List Continue 3" w:semiHidden="1" w:unhideWhenUsed="1"/>
+    <w:lsdException w:name="List Continue 4" w:semiHidden="1" w:unhideWhenUsed="1"/>
+    <w:lsdException w:name="List Continue 5" w:semiHidden="1" w:unhideWhenUsed="1"/>
+    <w:lsdException w:name="Message Header" w:semiHidden="1" w:unhideWhenUsed="1"/>
+    <w:lsdException w:name="Subtitle" w:uiPriority="11" w:qFormat="1"/>
+    <w:lsdException w:name="Salutation" w:semiHidden="1" w:unhideWhenUsed="1"/>
+    <w:lsdException w:name="Date" w:semiHidden="1" w:unhideWhenUsed="1"/>
+    <w:lsdException w:name="Body Text First Indent" w:semiHidden="1" w:unhideWhenUsed="1"/>
+    <w:lsdException w:name="Body Text First Indent 2" w:semiHidden="1" w:unhideWhenUsed="1"/>
+    <w:lsdException w:name="Note Heading" w:semiHidden="1" w:unhideWhenUsed="1"/>
+    <w:lsdException w:name="Body Text 2" w:semiHidden="1" w:unhideWhenUsed="1"/>
+    <w:lsdException w:name="Body Text 3" w:semiHidden="1" w:unhideWhenUsed="1"/>
+    <w:lsdException w:name="Body Text Indent 2" w:semiHidden="1" w:unhideWhenUsed="1"/>
+    <w:lsdException w:name="Body Text Indent 3" w:semiHidden="1" w:unhideWhenUsed="1"/>
+    <w:lsdException w:name="Block Text" w:semiHidden="1" w:unhideWhenUsed="1"/>
+    <w:lsdException w:name="Hyperlink" w:semiHidden="1" w:unhideWhenUsed="1"/>
+    <w:lsdException w:name="FollowedHyperlink" w:semiHidden="1" w:unhideWhenUsed="1"/>
+    <w:lsdException w:name="Strong" w:uiPriority="22" w:qFormat="1"/>
+    <w:lsdException w:name="Emphasis" w:uiPriority="20" w:qFormat="1"/>
+    <w:lsdException w:name="Document Map" w:semiHidden="1" w:unhideWhenUsed="1"/>
+    <w:lsdException w:name="Plain Text" w:semiHidden="1" w:unhideWhenUsed="1"/>
+    <w:lsdException w:name="E-mail Signature" w:semiHidden="1" w:unhideWhenUsed="1"/>
+    <w:lsdException w:name="HTML Top of Form" w:semiHidden="1" w:unhideWhenUsed="1"/>
+    <w:lsdException w:name="HTML Bottom of Form" w:semiHidden="1" w:unhideWhenUsed="1"/>
+    <w:lsdException w:name="Normal (Web)" w:semiHidden="1" w:unhideWhenUsed="1"/>
+    <w:lsdException w:name="HTML Acronym" w:semiHidden="1" w:unhideWhenUsed="1"/>
+    <w:lsdException w:name="HTML Address" w:semiHidden="1" w:unhideWhenUsed="1"/>
+    <w:lsdException w:name="HTML Cite" w:semiHidden="1" w:unhideWhenUsed="1"/>
+    <w:lsdException w:name="HTML Code" w:semiHidden="1" w:unhideWhenUsed="1"/>
+    <w:lsdException w:name="HTML Definition" w:semiHidden="1" w:unhideWhenUsed="1"/>
+    <w:lsdException w:name="HTML Keyboard" w:semiHidden="1" w:unhideWhenUsed="1"/>
+    <w:lsdException w:name="HTML Preformatted" w:semiHidden="1" w:unhideWhenUsed="1"/>
+    <w:lsdException w:name="HTML Sample" w:semiHidden="1" w:unhideWhenUsed="1"/>
+    <w:lsdException w:name="HTML Typewriter" w:semiHidden="1" w:unhideWhenUsed="1"/>
+    <w:lsdException w:name="HTML Variable" w:semiHidden="1" w:unhideWhenUsed="1"/>
+    <w:lsdException w:name="Normal Table" w:semiHidden="1" w:unhideWhenUsed="1"/>
+    <w:lsdException w:name="annotation subject" w:semiHidden="1" w:unhideWhenUsed="1"/>
+    <w:lsdException w:name="No List" w:semiHidden="1" w:unhideWhenUsed="1"/>
+    <w:lsdException w:name="Outline List 1" w:semiHidden="1" w:unhideWhenUsed="1"/>
+    <w:lsdException w:name="Outline List 2" w:semiHidden="1" w:unhideWhenUsed="1"/>
+    <w:lsdException w:name="Outline List 3" w:semiHidden="1" w:unhideWhenUsed="1"/>
+    <w:lsdException w:name="Table Simple 1" w:semiHidden="1" w:unhideWhenUsed="1"/>
+    <w:lsdException w:name="Table Simple 2" w:semiHidden="1" w:unhideWhenUsed="1"/>
+    <w:lsdException w:name="Table Simple 3" w:semiHidden="1" w:unhideWhenUsed="1"/>
+    <w:lsdException w:name="Table Classic 1" w:semiHidden="1" w:unhideWhenUsed="1"/>
+    <w:lsdException w:name="Table Classic 2" w:semiHidden="1" w:unhideWhenUsed="1"/>
+    <w:lsdException w:name="Table Classic 3" w:semiHidden="1" w:unhideWhenUsed="1"/>
+    <w:lsdException w:name="Table Classic 4" w:semiHidden="1" w:unhideWhenUsed="1"/>
+    <w:lsdException w:name="Table Colorful 1" w:semiHidden="1" w:unhideWhenUsed="1"/>
+    <w:lsdException w:name="Table Colorful 2" w:semiHidden="1" w:unhideWhenUsed="1"/>
+    <w:lsdException w:name="Table Colorful 3" w:semiHidden="1" w:unhideWhenUsed="1"/>
+    <w:lsdException w:name="Table Columns 1" w:semiHidden="1" w:unhideWhenUsed="1"/>
+    <w:lsdException w:name="Table Columns 2" w:semiHidden="1" w:unhideWhenUsed="1"/>
+    <w:lsdException w:name="Table Columns 3" w:semiHidden="1" w:unhideWhenUsed="1"/>
+    <w:lsdException w:name="Table Columns 4" w:semiHidden="1" w:unhideWhenUsed="1"/>
+    <w:lsdException w:name="Table Columns 5" w:semiHidden="1" w:unhideWhenUsed="1"/>
+    <w:lsdException w:name="Table Grid 1" w:semiHidden="1" w:unhideWhenUsed="1"/>
+    <w:lsdException w:name="Table Grid 2" w:semiHidden="1" w:unhideWhenUsed="1"/>
+    <w:lsdException w:name="Table Grid 3" w:semiHidden="1" w:unhideWhenUsed="1"/>
+    <w:lsdException w:name="Table Grid 4" w:semiHidden="1" w:unhideWhenUsed="1"/>
+    <w:lsdException w:name="Table Grid 5" w:semiHidden="1" w:unhideWhenUsed="1"/>
+    <w:lsdException w:name="Table Grid 6" w:semiHidden="1" w:unhideWhenUsed="1"/>
+    <w:lsdException w:name="Table Grid 7" w:semiHidden="1" w:unhideWhenUsed="1"/>
+    <w:lsdException w:name="Table Grid 8" w:semiHidden="1" w:unhideWhenUsed="1"/>
+    <w:lsdException w:name="Table List 1" w:semiHidden="1" w:unhideWhenUsed="1"/>
+    <w:lsdException w:name="Table List 2" w:semiHidden="1" w:unhideWhenUsed="1"/>
+    <w:lsdException w:name="Table List 3" w:semiHidden="1" w:unhideWhenUsed="1"/>
+    <w:lsdException w:name="Table List 4" w:semiHidden="1" w:unhideWhenUsed="1"/>
+    <w:lsdException w:name="Table List 5" w:semiHidden="1" w:unhideWhenUsed="1"/>
+    <w:lsdException w:name="Table List 6" w:semiHidden="1" w:unhideWhenUsed="1"/>
+    <w:lsdException w:name="Table List 7" w:semiHidden="1" w:unhideWhenUsed="1"/>
+    <w:lsdException w:name="Table List 8" w:semiHidden="1" w:unhideWhenUsed="1"/>
+    <w:lsdException w:name="Table 3D effects 1" w:semiHidden="1" w:unhideWhenUsed="1"/>
+    <w:lsdException w:name="Table 3D effects 2" w:semiHidden="1" w:unhideWhenUsed="1"/>
+    <w:lsdException w:name="Table 3D effects 3" w:semiHidden="1" w:unhideWhenUsed="1"/>
+    <w:lsdException w:name="Table Contemporary" w:semiHidden="1" w:unhideWhenUsed="1"/>
+    <w:lsdException w:name="Table Elegant" w:semiHidden="1" w:unhideWhenUsed="1"/>
+    <w:lsdException w:name="Table Professional" w:semiHidden="1" w:unhideWhenUsed="1"/>
+    <w:lsdException w:name="Table Subtle 1" w:semiHidden="1" w:unhideWhenUsed="1"/>
+    <w:lsdException w:name="Table Subtle 2" w:semiHidden="1" w:unhideWhenUsed="1"/>
+    <w:lsdException w:name="Table Web 1" w:semiHidden="1" w:unhideWhenUsed="1"/>
+    <w:lsdException w:name="Table Web 2" w:semiHidden="1" w:unhideWhenUsed="1"/>
+    <w:lsdException w:name="Table Web 3" w:semiHidden="1" w:unhideWhenUsed="1"/>
+    <w:lsdException w:name="Balloon Text" w:semiHidden="1" w:unhideWhenUsed="1"/>
+    <w:lsdException w:name="Table Grid" w:uiPriority="39"/>
+    <w:lsdException w:name="Table Theme" w:semiHidden="1" w:unhideWhenUsed="1"/>
+    <w:lsdException w:name="Placeholder Text" w:semiHidden="1"/>
+    <w:lsdException w:name="No Spacing" w:uiPriority="1" w:qFormat="1"/>
+    <w:lsdException w:name="Light Shading" w:uiPriority="60"/>
+    <w:lsdException w:name="Light List" w:uiPriority="61"/>
+    <w:lsdException w:name="Light Grid" w:uiPriority="62"/>
+    <w:lsdException w:name="Medium Shading 1" w:uiPriority="63"/>
+    <w:lsdException w:name="Medium Shading 2" w:uiPriority="64"/>
+    <w:lsdException w:name="Medium List 1" w:uiPriority="65"/>
+    <w:lsdException w:name="Medium List 2" w:uiPriority="66"/>
+    <w:lsdException w:name="Medium Grid 1" w:uiPriority="67"/>
+    <w:lsdException w:name="Medium Grid 2" w:uiPriority="68"/>
+    <w:lsdException w:name="Medium Grid 3" w:uiPriority="69"/>
+    <w:lsdException w:name="Dark List" w:uiPriority="70"/>
+    <w:lsdException w:name="Colorful Shading" w:uiPriority="71"/>
+    <w:lsdException w:name="Colorful List" w:uiPriority="72"/>
+    <w:lsdException w:name="Colorful Grid" w:uiPriority="73"/>
+    <w:lsdException w:name="Light Shading Accent 1" w:uiPriority="60"/>
+    <w:lsdException w:name="Light List Accent 1" w:uiPriority="61"/>
+    <w:lsdException w:name="Light Grid Accent 1" w:uiPriority="62"/>
+    <w:lsdException w:name="Medium Shading 1 Accent 1" w:uiPriority="63"/>
+    <w:lsdException w:name="Medium Shading 2 Accent 1" w:uiPriority="64"/>
+    <w:lsdException w:name="Medium List 1 Accent 1" w:uiPriority="65"/>
+    <w:lsdException w:name="Revision" w:semiHidden="1"/>
+    <w:lsdException w:name="List Paragraph" w:uiPriority="34" w:qFormat="1"/>
+    <w:lsdException w:name="Quote" w:uiPriority="29" w:qFormat="1"/>
+    <w:lsdException w:name="Intense Quote" w:uiPriority="30" w:qFormat="1"/>
+    <w:lsdException w:name="Medium List 2 Accent 1" w:uiPriority="66"/>
+    <w:lsdException w:name="Medium Grid 1 Accent 1" w:uiPriority="67"/>
+    <w:lsdException w:name="Medium Grid 2 Accent 1" w:uiPriority="68"/>
+    <w:lsdException w:name="Medium Grid 3 Accent 1" w:uiPriority="69"/>
+    <w:lsdException w:name="Dark List Accent 1" w:uiPriority="70"/>
+    <w:lsdException w:name="Colorful Shading Accent 1" w:uiPriority="71"/>
+    <w:lsdException w:name="Colorful List Accent 1" w:uiPriority="72"/>
+    <w:lsdException w:name="Colorful Grid Accent 1" w:uiPriority="73"/>
+    <w:lsdException w:name="Light Shading Accent 2" w:uiPriority="60"/>
+    <w:lsdException w:name="Light List Accent 2" w:uiPriority="61"/>
+    <w:lsdException w:name="Light Grid Accent 2" w:uiPriority="62"/>
+    <w:lsdException w:name="Medium Shading 1 Accent 2" w:uiPriority="63"/>
+    <w:lsdException w:name="Medium Shading 2 Accent 2" w:uiPriority="64"/>
+    <w:lsdException w:name="Medium List 1 Accent 2" w:uiPriority="65"/>
+    <w:lsdException w:name="Medium List 2 Accent 2" w:uiPriority="66"/>
+    <w:lsdException w:name="Medium Grid 1 Accent 2" w:uiPriority="67"/>
+    <w:lsdException w:name="Medium Grid 2 Accent 2" w:uiPriority="68"/>
+    <w:lsdException w:name="Medium Grid 3 Accent 2" w:uiPriority="69"/>
+    <w:lsdException w:name="Dark List Accent 2" w:uiPriority="70"/>
+    <w:lsdException w:name="Colorful Shading Accent 2" w:uiPriority="71"/>
+    <w:lsdException w:name="Colorful List Accent 2" w:uiPriority="72"/>
+    <w:lsdException w:name="Colorful Grid Accent 2" w:uiPriority="73"/>
+    <w:lsdException w:name="Light Shading Accent 3" w:uiPriority="60"/>
+    <w:lsdException w:name="Light List Accent 3" w:uiPriority="61"/>
+    <w:lsdException w:name="Light Grid Accent 3" w:uiPriority="62"/>
+    <w:lsdException w:name="Medium Shading 1 Accent 3" w:uiPriority="63"/>
+    <w:lsdException w:name="Medium Shading 2 Accent 3" w:uiPriority="64"/>
+    <w:lsdException w:name="Medium List 1 Accent 3" w:uiPriority="65"/>
+    <w:lsdException w:name="Medium List 2 Accent 3" w:uiPriority="66"/>
+    <w:lsdException w:name="Medium Grid 1 Accent 3" w:uiPriority="67"/>
+    <w:lsdException w:name="Medium Grid 2 Accent 3" w:uiPriority="68"/>
+    <w:lsdException w:name="Medium Grid 3 Accent 3" w:uiPriority="69"/>
+    <w:lsdException w:name="Dark List Accent 3" w:uiPriority="70"/>
+    <w:lsdException w:name="Colorful Shading Accent 3" w:uiPriority="71"/>
+    <w:lsdException w:name="Colorful List Accent 3" w:uiPriority="72"/>
+    <w:lsdException w:name="Colorful Grid Accent 3" w:uiPriority="73"/>
+    <w:lsdException w:name="Light Shading Accent 4" w:uiPriority="60"/>
+    <w:lsdException w:name="Light List Accent 4" w:uiPriority="61"/>
+    <w:lsdException w:name="Light Grid Accent 4" w:uiPriority="62"/>
+    <w:lsdException w:name="Medium Shading 1 Accent 4" w:uiPriority="63"/>
+    <w:lsdException w:name="Medium Shading 2 Accent 4" w:uiPriority="64"/>
+    <w:lsdException w:name="Medium List 1 Accent 4" w:uiPriority="65"/>
+    <w:lsdException w:name="Medium List 2 Accent 4" w:uiPriority="66"/>
+    <w:lsdException w:name="Medium Grid 1 Accent 4" w:uiPriority="67"/>
+    <w:lsdException w:name="Medium Grid 2 Accent 4" w:uiPriority="68"/>
+    <w:lsdException w:name="Medium Grid 3 Accent 4" w:uiPriority="69"/>
+    <w:lsdException w:name="Dark List Accent 4" w:uiPriority="70"/>
+    <w:lsdException w:name="Colorful Shading Accent 4" w:uiPriority="71"/>
+    <w:lsdException w:name="Colorful List Accent 4" w:uiPriority="72"/>
+    <w:lsdException w:name="Colorful Grid Accent 4" w:uiPriority="73"/>
+    <w:lsdException w:name="Light Shading Accent 5" w:uiPriority="60"/>
+    <w:lsdException w:name="Light List Accent 5" w:uiPriority="61"/>
+    <w:lsdException w:name="Light Grid Accent 5" w:uiPriority="62"/>
+    <w:lsdException w:name="Medium Shading 1 Accent 5" w:uiPriority="63"/>
+    <w:lsdException w:name="Medium Shading 2 Accent 5" w:uiPriority="64"/>
+    <w:lsdException w:name="Medium List 1 Accent 5" w:uiPriority="65"/>
+    <w:lsdException w:name="Medium List 2 Accent 5" w:uiPriority="66"/>
+    <w:lsdException w:name="Medium Grid 1 Accent 5" w:uiPriority="67"/>
+    <w:lsdException w:name="Medium Grid 2 Accent 5" w:uiPriority="68"/>
+    <w:lsdException w:name="Medium Grid 3 Accent 5" w:uiPriority="69"/>
+    <w:lsdException w:name="Dark List Accent 5" w:uiPriority="70"/>
+    <w:lsdException w:name="Colorful Shading Accent 5" w:uiPriority="71"/>
+    <w:lsdException w:name="Colorful List Accent 5" w:uiPriority="72"/>
+    <w:lsdException w:name="Colorful Grid Accent 5" w:uiPriority="73"/>
+    <w:lsdException w:name="Light Shading Accent 6" w:uiPriority="60"/>
+    <w:lsdException w:name="Light List Accent 6" w:uiPriority="61"/>
+    <w:lsdException w:name="Light Grid Accent 6" w:uiPriority="62"/>
+    <w:lsdException w:name="Medium Shading 1 Accent 6" w:uiPriority="63"/>
+    <w:lsdException w:name="Medium Shading 2 Accent 6" w:uiPriority="64"/>
+    <w:lsdException w:name="Medium List 1 Accent 6" w:uiPriority="65"/>
+    <w:lsdException w:name="Medium List 2 Accent 6" w:uiPriority="66"/>
+    <w:lsdException w:name="Medium Grid 1 Accent 6" w:uiPriority="67"/>
+    <w:lsdException w:name="Medium Grid 2 Accent 6" w:uiPriority="68"/>
+    <w:lsdException w:name="Medium Grid 3 Accent 6" w:uiPriority="69"/>
+    <w:lsdException w:name="Dark List Accent 6" w:uiPriority="70"/>
+    <w:lsdException w:name="Colorful Shading Accent 6" w:uiPriority="71"/>
+    <w:lsdException w:name="Colorful List Accent 6" w:uiPriority="72"/>
+    <w:lsdException w:name="Colorful Grid Accent 6" w:uiPriority="73"/>
+    <w:lsdException w:name="Subtle Emphasis" w:uiPriority="19" w:qFormat="1"/>
+    <w:lsdException w:name="Intense Emphasis" w:uiPriority="21" w:qFormat="1"/>
+    <w:lsdException w:name="Subtle Reference" w:uiPriority="31" w:qFormat="1"/>
+    <w:lsdException w:name="Intense Reference" w:uiPriority="32" w:qFormat="1"/>
+    <w:lsdException w:name="Book Title" w:uiPriority="33" w:qFormat="1"/>
+    <w:lsdException w:name="Bibliography" w:semiHidden="1" w:uiPriority="37" w:unhideWhenUsed="1"/>
+    <w:lsdException w:name="TOC Heading" w:semiHidden="1" w:uiPriority="39" w:unhideWhenUsed="1" w:qFormat="1"/>
+    <w:lsdException w:name="Plain Table 1" w:uiPriority="41"/>
+    <w:lsdException w:name="Plain Table 2" w:uiPriority="42"/>
+    <w:lsdException w:name="Plain Table 3" w:uiPriority="43"/>
+    <w:lsdException w:name="Plain Table 4" w:uiPriority="44"/>
+    <w:lsdException w:name="Plain Table 5" w:uiPriority="45"/>
+    <w:lsdException w:name="Grid Table Light" w:uiPriority="40"/>
+    <w:lsdException w:name="Grid Table 1 Light" w:uiPriority="46"/>
+    <w:lsdException w:name="Grid Table 2" w:uiPriority="47"/>
+    <w:lsdException w:name="Grid Table 3" w:uiPriority="48"/>
+    <w:lsdException w:name="Grid Table 4" w:uiPriority="49"/>
+    <w:lsdException w:name="Grid Table 5 Dark" w:uiPriority="50"/>
+    <w:lsdException w:name="Grid Table 6 Colorful" w:uiPriority="51"/>
+    <w:lsdException w:name="Grid Table 7 Colorful" w:uiPriority="52"/>
+    <w:lsdException w:name="Grid Table 1 Light Accent 1" w:uiPriority="46"/>
+    <w:lsdException w:name="Grid Table 2 Accent 1" w:uiPriority="47"/>
+    <w:lsdException w:name="Grid Table 3 Accent 1" w:uiPriority="48"/>
+    <w:lsdException w:name="Grid Table 4 Accent 1" w:uiPriority="49"/>
+    <w:lsdException w:name="Grid Table 5 Dark Accent 1" w:uiPriority="50"/>
+    <w:lsdException w:name="Grid Table 6 Colorful Accent 1" w:uiPriority="51"/>
+    <w:lsdException w:name="Grid Table 7 Colorful Accent 1" w:uiPriority="52"/>
+    <w:lsdException w:name="Grid Table 1 Light Accent 2" w:uiPriority="46"/>
+    <w:lsdException w:name="Grid Table 2 Accent 2" w:uiPriority="47"/>
+    <w:lsdException w:name="Grid Table 3 Accent 2" w:uiPriority="48"/>
+    <w:lsdException w:name="Grid Table 4 Accent 2" w:uiPriority="49"/>
+    <w:lsdException w:name="Grid Table 5 Dark Accent 2" w:uiPriority="50"/>
+    <w:lsdException w:name="Grid Table 6 Colorful Accent 2" w:uiPriority="51"/>
+    <w:lsdException w:name="Grid Table 7 Colorful Accent 2" w:uiPriority="52"/>
+    <w:lsdException w:name="Grid Table 1 Light Accent 3" w:uiPriority="46"/>
+    <w:lsdException w:name="Grid Table 2 Accent 3" w:uiPriority="47"/>
+    <w:lsdException w:name="Grid Table 3 Accent 3" w:uiPriority="48"/>
+    <w:lsdException w:name="Grid Table 4 Accent 3" w:uiPriority="49"/>
+    <w:lsdException w:name="Grid Table 5 Dark Accent 3" w:uiPriority="50"/>
+    <w:lsdException w:name="Grid Table 6 Colorful Accent 3" w:uiPriority="51"/>
+    <w:lsdException w:name="Grid Table 7 Colorful Accent 3" w:uiPriority="52"/>
+    <w:lsdException w:name="Grid Table 1 Light Accent 4" w:uiPriority="46"/>
+    <w:lsdException w:name="Grid Table 2 Accent 4" w:uiPriority="47"/>
+    <w:lsdException w:name="Grid Table 3 Accent 4" w:uiPriority="48"/>
+    <w:lsdException w:name="Grid Table 4 Accent 4" w:uiPriority="49"/>
+    <w:lsdException w:name="Grid Table 5 Dark Accent 4" w:uiPriority="50"/>
+    <w:lsdException w:name="Grid Table 6 Colorful Accent 4" w:uiPriority="51"/>
+    <w:lsdException w:name="Grid Table 7 Colorful Accent 4" w:uiPriority="52"/>
+    <w:lsdException w:name="Grid Table 1 Light Accent 5" w:uiPriority="46"/>
+    <w:lsdException w:name="Grid Table 2 Accent 5" w:uiPriority="47"/>
+    <w:lsdException w:name="Grid Table 3 Accent 5" w:uiPriority="48"/>
+    <w:lsdException w:name="Grid Table 4 Accent 5" w:uiPriority="49"/>
+    <w:lsdException w:name="Grid Table 5 Dark Accent 5" w:uiPriority="50"/>
+    <w:lsdException w:name="Grid Table 6 Colorful Accent 5" w:uiPriority="51"/>
+    <w:lsdException w:name="Grid Table 7 Colorful Accent 5" w:uiPriority="52"/>
+    <w:lsdException w:name="Grid Table 1 Light Accent 6" w:uiPriority="46"/>
+    <w:lsdException w:name="Grid Table 2 Accent 6" w:uiPriority="47"/>
+    <w:lsdException w:name="Grid Table 3 Accent 6" w:uiPriority="48"/>
+    <w:lsdException w:name="Grid Table 4 Accent 6" w:uiPriority="49"/>
+    <w:lsdException w:name="Grid Table 5 Dark Accent 6" w:uiPriority="50"/>
+    <w:lsdException w:name="Grid Table 6 Colorful Accent 6" w:uiPriority="51"/>
+    <w:lsdException w:name="Grid Table 7 Colorful Accent 6" w:uiPriority="52"/>
+    <w:lsdException w:name="List Table 1 Light" w:uiPriority="46"/>
+    <w:lsdException w:name="List Table 2" w:uiPriority="47"/>
+    <w:lsdException w:name="List Table 3" w:uiPriority="48"/>
+    <w:lsdException w:name="List Table 4" w:uiPriority="49"/>
+    <w:lsdException w:name="List Table 5 Dark" w:uiPriority="50"/>
+    <w:lsdException w:name="List Table 6 Colorful" w:uiPriority="51"/>
+    <w:lsdException w:name="List Table 7 Colorful" w:uiPriority="52"/>
+    <w:lsdException w:name="List Table 1 Light Accent 1" w:uiPriority="46"/>
+    <w:lsdException w:name="List Table 2 Accent 1" w:uiPriority="47"/>
+    <w:lsdException w:name="List Table 3 Accent 1" w:uiPriority="48"/>
+    <w:lsdException w:name="List Table 4 Accent 1" w:uiPriority="49"/>
+    <w:lsdException w:name="List Table 5 Dark Accent 1" w:uiPriority="50"/>
+    <w:lsdException w:name="List Table 6 Colorful Accent 1" w:uiPriority="51"/>
+    <w:lsdException w:name="List Table 7 Colorful Accent 1" w:uiPriority="52"/>
+    <w:lsdException w:name="List Table 1 Light Accent 2" w:uiPriority="46"/>
+    <w:lsdException w:name="List Table 2 Accent 2" w:uiPriority="47"/>
+    <w:lsdException w:name="List Table 3 Accent 2" w:uiPriority="48"/>
+    <w:lsdException w:name="List Table 4 Accent 2" w:uiPriority="49"/>
+    <w:lsdException w:name="List Table 5 Dark Accent 2" w:uiPriority="50"/>
+    <w:lsdException w:name="List Table 6 Colorful Accent 2" w:uiPriority="51"/>
+    <w:lsdException w:name="List Table 7 Colorful Accent 2" w:uiPriority="52"/>
+    <w:lsdException w:name="List Table 1 Light Accent 3" w:uiPriority="46"/>
+    <w:lsdException w:name="List Table 2 Accent 3" w:uiPriority="47"/>
+    <w:lsdException w:name="List Table 3 Accent 3" w:uiPriority="48"/>
+    <w:lsdException w:name="List Table 4 Accent 3" w:uiPriority="49"/>
+    <w:lsdException w:name="List Table 5 Dark Accent 3" w:uiPriority="50"/>
+    <w:lsdException w:name="List Table 6 Colorful Accent 3" w:uiPriority="51"/>
+    <w:lsdException w:name="List Table 7 Colorful Accent 3" w:uiPriority="52"/>
+    <w:lsdException w:name="List Table 1 Light Accent 4" w:uiPriority="46"/>
+    <w:lsdException w:name="List Table 2 Accent 4" w:uiPriority="47"/>
+    <w:lsdException w:name="List Table 3 Accent 4" w:uiPriority="48"/>
+    <w:lsdException w:name="List Table 4 Accent 4" w:uiPriority="49"/>
+    <w:lsdException w:name="List Table 5 Dark Accent 4" w:uiPriority="50"/>
+    <w:lsdException w:name="List Table 6 Colorful Accent 4" w:uiPriority="51"/>
+    <w:lsdException w:name="List Table 7 Colorful Accent 4" w:uiPriority="52"/>
+    <w:lsdException w:name="List Table 1 Light Accent 5" w:uiPriority="46"/>
+    <w:lsdException w:name="List Table 2 Accent 5" w:uiPriority="47"/>
+    <w:lsdException w:name="List Table 3 Accent 5" w:uiPriority="48"/>
+    <w:lsdException w:name="List Table 4 Accent 5" w:uiPriority="49"/>
+    <w:lsdException w:name="List Table 5 Dark Accent 5" w:uiPriority="50"/>
+    <w:lsdException w:name="List Table 6 Colorful Accent 5" w:uiPriority="51"/>
+    <w:lsdException w:name="List Table 7 Colorful Accent 5" w:uiPriority="52"/>
+    <w:lsdException w:name="List Table 1 Light Accent 6" w:uiPriority="46"/>
+    <w:lsdException w:name="List Table 2 Accent 6" w:uiPriority="47"/>
+    <w:lsdException w:name="List Table 3 Accent 6" w:uiPriority="48"/>
+    <w:lsdException w:name="List Table 4 Accent 6" w:uiPriority="49"/>
+    <w:lsdException w:name="List Table 5 Dark Accent 6" w:uiPriority="50"/>
+    <w:lsdException w:name="List Table 6 Colorful Accent 6" w:uiPriority="51"/>
+    <w:lsdException w:name="List Table 7 Colorful Accent 6" w:uiPriority="52"/>
   </w:latentStyles>
   <w:style w:type="paragraph" w:default="1" w:styleId="Normal">
     <w:name w:val="Normal"/>
@@ -7487,7 +7825,6 @@
     <w:uiPriority w:val="99"/>
     <w:semiHidden/>
     <w:unhideWhenUsed/>
-    <w:qFormat/>
     <w:tblPr>
       <w:tblInd w:w="0" w:type="dxa"/>
       <w:tblCellMar>

</xml_diff>